<commit_message>
repsponse to minor issues
</commit_message>
<xml_diff>
--- a/review/Response to reviewer#2.docx
+++ b/review/Response to reviewer#2.docx
@@ -389,6 +389,8 @@
         </w:rPr>
         <w:t>explain the underlying unrooted tree, we added a new figure</w:t>
       </w:r>
+      <w:bookmarkStart w:id="3" w:name="_GoBack"/>
+      <w:bookmarkEnd w:id="3"/>
     </w:p>
     <w:p>
       <w:pPr>
@@ -482,7 +484,26 @@
         <w:rPr>
           <w:rFonts w:ascii="Times New Roman" w:eastAsia="SimSun" w:hAnsi="Times New Roman" w:cs="Times New Roman"/>
         </w:rPr>
-        <w:t xml:space="preserve">In the revised manuscript, we claimed this limitation in section. </w:t>
+        <w:t xml:space="preserve">In the revised manuscript, we claimed this limitation in </w:t>
+      </w:r>
+      <w:r>
+        <w:rPr>
+          <w:rFonts w:ascii="Times New Roman" w:eastAsia="SimSun" w:hAnsi="Times New Roman" w:cs="Times New Roman"/>
+          <w:i/>
+        </w:rPr>
+        <w:t>Discuss</w:t>
+      </w:r>
+      <w:r>
+        <w:rPr>
+          <w:rFonts w:ascii="Times New Roman" w:eastAsia="SimSun" w:hAnsi="Times New Roman" w:cs="Times New Roman"/>
+        </w:rPr>
+        <w:t xml:space="preserve"> </w:t>
+      </w:r>
+      <w:r>
+        <w:rPr>
+          <w:rFonts w:ascii="Times New Roman" w:eastAsia="SimSun" w:hAnsi="Times New Roman" w:cs="Times New Roman"/>
+        </w:rPr>
+        <w:t xml:space="preserve">section. </w:t>
       </w:r>
     </w:p>
     <w:p>
@@ -666,13 +687,145 @@
         <w:rPr>
           <w:rFonts w:ascii="Times New Roman" w:eastAsia="SimSun" w:hAnsi="Times New Roman" w:cs="Times New Roman"/>
         </w:rPr>
-        <w:t xml:space="preserve"> your comment</w:t>
+        <w:t xml:space="preserve"> your </w:t>
+      </w:r>
+      <w:r>
+        <w:rPr>
+          <w:rFonts w:ascii="Times New Roman" w:eastAsia="SimSun" w:hAnsi="Times New Roman" w:cs="Times New Roman"/>
+        </w:rPr>
+        <w:t>feedback</w:t>
       </w:r>
       <w:r>
         <w:rPr>
           <w:rFonts w:ascii="Times New Roman" w:eastAsia="SimSun" w:hAnsi="Times New Roman" w:cs="Times New Roman"/>
         </w:rPr>
         <w:t>.</w:t>
+      </w:r>
+    </w:p>
+    <w:p>
+      <w:pPr>
+        <w:spacing w:line="360" w:lineRule="auto"/>
+        <w:jc w:val="both"/>
+        <w:rPr>
+          <w:rFonts w:ascii="Times New Roman" w:eastAsia="SimSun" w:hAnsi="Times New Roman" w:cs="Times New Roman"/>
+        </w:rPr>
+      </w:pPr>
+      <w:r>
+        <w:rPr>
+          <w:rFonts w:ascii="Times New Roman" w:eastAsia="SimSun" w:hAnsi="Times New Roman" w:cs="Times New Roman"/>
+        </w:rPr>
+        <w:t xml:space="preserve">After careful thoughts, we confirm that it is not necessary to assume </w:t>
+      </w:r>
+      <w:r>
+        <w:rPr>
+          <w:rFonts w:ascii="Times New Roman" w:eastAsia="SimSun" w:hAnsi="Times New Roman" w:cs="Times New Roman"/>
+        </w:rPr>
+        <w:t>the younger child</w:t>
+      </w:r>
+      <w:r>
+        <w:rPr>
+          <w:rFonts w:ascii="Times New Roman" w:eastAsia="SimSun" w:hAnsi="Times New Roman" w:cs="Times New Roman"/>
+        </w:rPr>
+        <w:t xml:space="preserve"> </w:t>
+      </w:r>
+      <w:r>
+        <w:rPr>
+          <w:rFonts w:ascii="Times New Roman" w:eastAsia="SimSun" w:hAnsi="Times New Roman" w:cs="Times New Roman"/>
+        </w:rPr>
+        <w:t xml:space="preserve">node </w:t>
+      </w:r>
+      <w:r>
+        <w:rPr>
+          <w:rFonts w:ascii="Times New Roman" w:eastAsia="SimSun" w:hAnsi="Times New Roman" w:cs="Times New Roman"/>
+        </w:rPr>
+        <w:t xml:space="preserve">to be a tip. </w:t>
+      </w:r>
+      <w:r>
+        <w:rPr>
+          <w:rFonts w:ascii="Times New Roman" w:eastAsia="SimSun" w:hAnsi="Times New Roman" w:cs="Times New Roman"/>
+        </w:rPr>
+        <w:t>To make it clear, we made a</w:t>
+      </w:r>
+      <w:r>
+        <w:rPr>
+          <w:rFonts w:ascii="Times New Roman" w:eastAsia="SimSun" w:hAnsi="Times New Roman" w:cs="Times New Roman"/>
+        </w:rPr>
+        <w:t xml:space="preserve"> statement that </w:t>
+      </w:r>
+      <w:r>
+        <w:rPr>
+          <w:rFonts w:ascii="Times New Roman" w:eastAsia="SimSun" w:hAnsi="Times New Roman" w:cs="Times New Roman"/>
+        </w:rPr>
+        <w:t xml:space="preserve">node O refers to the node having child nodes and node Y refers to the node having no child nodes, in the revised manuscript. Besides, we have also modified the requirement of the proposed node times so that </w:t>
+      </w:r>
+      <w:proofErr w:type="spellStart"/>
+      <w:r>
+        <w:rPr>
+          <w:rFonts w:ascii="Times New Roman" w:eastAsia="SimSun" w:hAnsi="Times New Roman" w:cs="Times New Roman"/>
+        </w:rPr>
+        <w:t>t</w:t>
+      </w:r>
+      <w:r>
+        <w:rPr>
+          <w:rFonts w:ascii="Times New Roman" w:eastAsia="SimSun" w:hAnsi="Times New Roman" w:cs="Times New Roman"/>
+          <w:vertAlign w:val="subscript"/>
+        </w:rPr>
+        <w:t>Y</w:t>
+      </w:r>
+      <w:proofErr w:type="spellEnd"/>
+      <w:r>
+        <w:rPr>
+          <w:rFonts w:ascii="Times New Roman" w:eastAsia="SimSun" w:hAnsi="Times New Roman" w:cs="Times New Roman"/>
+        </w:rPr>
+        <w:t xml:space="preserve"> &lt; </w:t>
+      </w:r>
+      <w:proofErr w:type="spellStart"/>
+      <w:r>
+        <w:rPr>
+          <w:rFonts w:ascii="Times New Roman" w:eastAsia="SimSun" w:hAnsi="Times New Roman" w:cs="Times New Roman"/>
+        </w:rPr>
+        <w:t>t</w:t>
+      </w:r>
+      <w:r>
+        <w:rPr>
+          <w:rFonts w:ascii="Times New Roman" w:eastAsia="SimSun" w:hAnsi="Times New Roman" w:cs="Times New Roman"/>
+          <w:vertAlign w:val="subscript"/>
+        </w:rPr>
+        <w:t>O</w:t>
+      </w:r>
+      <w:proofErr w:type="spellEnd"/>
+      <w:r>
+        <w:rPr>
+          <w:rFonts w:ascii="Times New Roman" w:eastAsia="SimSun" w:hAnsi="Times New Roman" w:cs="Times New Roman"/>
+        </w:rPr>
+        <w:t xml:space="preserve">' &lt; </w:t>
+      </w:r>
+      <w:proofErr w:type="spellStart"/>
+      <w:r>
+        <w:rPr>
+          <w:rFonts w:ascii="Times New Roman" w:eastAsia="SimSun" w:hAnsi="Times New Roman" w:cs="Times New Roman"/>
+        </w:rPr>
+        <w:t>t</w:t>
+      </w:r>
+      <w:r>
+        <w:rPr>
+          <w:rFonts w:ascii="Times New Roman" w:eastAsia="SimSun" w:hAnsi="Times New Roman" w:cs="Times New Roman"/>
+          <w:vertAlign w:val="subscript"/>
+        </w:rPr>
+        <w:t>X</w:t>
+      </w:r>
+      <w:proofErr w:type="spellEnd"/>
+      <w:r>
+        <w:rPr>
+          <w:rFonts w:ascii="Times New Roman" w:eastAsia="SimSun" w:hAnsi="Times New Roman" w:cs="Times New Roman"/>
+        </w:rPr>
+        <w:t>'</w:t>
+      </w:r>
+      <w:r>
+        <w:rPr>
+          <w:rFonts w:ascii="Times New Roman" w:eastAsia="SimSun" w:hAnsi="Times New Roman" w:cs="Times New Roman"/>
+        </w:rPr>
+        <w:t xml:space="preserve"> can be satisfied. Finally, the plots of asymmetric tree shapes in Figure 5 and Figure 7 have been revised so that node Y does not look like a tip. The details are as follows.</w:t>
       </w:r>
     </w:p>
     <w:p>
@@ -808,22 +961,344 @@
         <w:rPr>
           <w:rFonts w:ascii="Times New Roman" w:eastAsia="SimSun" w:hAnsi="Times New Roman" w:cs="Times New Roman"/>
         </w:rPr>
-        <w:t>(1) The priors used in the well-calibrated simulation study include</w:t>
-      </w:r>
-    </w:p>
-    <w:p>
-      <w:pPr>
-        <w:spacing w:line="360" w:lineRule="auto"/>
-        <w:jc w:val="both"/>
-        <w:rPr>
-          <w:rFonts w:ascii="Times New Roman" w:eastAsia="SimSun" w:hAnsi="Times New Roman" w:cs="Times New Roman"/>
-        </w:rPr>
-      </w:pPr>
-      <w:r>
-        <w:rPr>
-          <w:rFonts w:ascii="Times New Roman" w:eastAsia="SimSun" w:hAnsi="Times New Roman" w:cs="Times New Roman"/>
-        </w:rPr>
-        <w:t>(2) Other two operators were used to work on branch rates, i.e., a random walk operator and a swap operator.</w:t>
+        <w:t xml:space="preserve">(1) The priors used in the well-calibrated simulation study </w:t>
+      </w:r>
+      <w:r>
+        <w:rPr>
+          <w:rFonts w:ascii="Times New Roman" w:eastAsia="SimSun" w:hAnsi="Times New Roman" w:cs="Times New Roman"/>
+        </w:rPr>
+        <w:t xml:space="preserve">are basically presented in the framework in Figure 1. To be more specific, it includes </w:t>
+      </w:r>
+      <w:r>
+        <w:rPr>
+          <w:rFonts w:ascii="Times New Roman" w:eastAsia="SimSun" w:hAnsi="Times New Roman" w:cs="Times New Roman"/>
+        </w:rPr>
+        <w:t xml:space="preserve">a Yule model tree prior where the birth rate has a </w:t>
+      </w:r>
+      <w:proofErr w:type="spellStart"/>
+      <w:proofErr w:type="gramStart"/>
+      <w:r>
+        <w:rPr>
+          <w:rFonts w:ascii="Times New Roman" w:eastAsia="SimSun" w:hAnsi="Times New Roman" w:cs="Times New Roman"/>
+        </w:rPr>
+        <w:t>LogNormal</w:t>
+      </w:r>
+      <w:proofErr w:type="spellEnd"/>
+      <w:r>
+        <w:rPr>
+          <w:rFonts w:ascii="Times New Roman" w:eastAsia="SimSun" w:hAnsi="Times New Roman" w:cs="Times New Roman"/>
+        </w:rPr>
+        <w:t>(</w:t>
+      </w:r>
+      <w:proofErr w:type="gramEnd"/>
+      <w:r>
+        <w:rPr>
+          <w:rFonts w:ascii="Times New Roman" w:eastAsia="SimSun" w:hAnsi="Times New Roman" w:cs="Times New Roman"/>
+        </w:rPr>
+        <w:t xml:space="preserve">M=10, S=0,3) prior, </w:t>
+      </w:r>
+      <w:proofErr w:type="spellStart"/>
+      <w:r>
+        <w:rPr>
+          <w:rFonts w:ascii="Times New Roman" w:eastAsia="SimSun" w:hAnsi="Times New Roman" w:cs="Times New Roman"/>
+        </w:rPr>
+        <w:t>Dirichlet</w:t>
+      </w:r>
+      <w:proofErr w:type="spellEnd"/>
+      <w:r>
+        <w:rPr>
+          <w:rFonts w:ascii="Times New Roman" w:eastAsia="SimSun" w:hAnsi="Times New Roman" w:cs="Times New Roman"/>
+        </w:rPr>
+        <w:t xml:space="preserve"> (</w:t>
+      </w:r>
+      <w:proofErr w:type="spellStart"/>
+      <w:r>
+        <w:rPr>
+          <w:rFonts w:ascii="Times New Roman" w:eastAsia="SimSun" w:hAnsi="Times New Roman" w:cs="Times New Roman"/>
+        </w:rPr>
+        <w:t>apha</w:t>
+      </w:r>
+      <w:proofErr w:type="spellEnd"/>
+      <w:r>
+        <w:rPr>
+          <w:rFonts w:ascii="Times New Roman" w:eastAsia="SimSun" w:hAnsi="Times New Roman" w:cs="Times New Roman"/>
+        </w:rPr>
+        <w:t xml:space="preserve">=10) distribution of base frequency prior, </w:t>
+      </w:r>
+      <w:r>
+        <w:rPr>
+          <w:rFonts w:ascii="Times New Roman" w:eastAsia="SimSun" w:hAnsi="Times New Roman" w:cs="Times New Roman"/>
+        </w:rPr>
+        <w:t xml:space="preserve">a </w:t>
+      </w:r>
+      <w:proofErr w:type="spellStart"/>
+      <w:r>
+        <w:rPr>
+          <w:rFonts w:ascii="Times New Roman" w:eastAsia="SimSun" w:hAnsi="Times New Roman" w:cs="Times New Roman"/>
+        </w:rPr>
+        <w:t>LogNormal</w:t>
+      </w:r>
+      <w:proofErr w:type="spellEnd"/>
+      <w:r>
+        <w:rPr>
+          <w:rFonts w:ascii="Times New Roman" w:eastAsia="SimSun" w:hAnsi="Times New Roman" w:cs="Times New Roman"/>
+        </w:rPr>
+        <w:t xml:space="preserve">(M=1.0, S=0.2) </w:t>
+      </w:r>
+      <w:r>
+        <w:rPr>
+          <w:rFonts w:ascii="Times New Roman" w:eastAsia="SimSun" w:hAnsi="Times New Roman" w:cs="Times New Roman"/>
+        </w:rPr>
+        <w:t>of k</w:t>
+      </w:r>
+      <w:r>
+        <w:rPr>
+          <w:rFonts w:ascii="Times New Roman" w:eastAsia="SimSun" w:hAnsi="Times New Roman" w:cs="Times New Roman"/>
+        </w:rPr>
+        <w:t xml:space="preserve">appa prior, </w:t>
+      </w:r>
+      <w:r>
+        <w:rPr>
+          <w:rFonts w:ascii="Times New Roman" w:eastAsia="SimSun" w:hAnsi="Times New Roman" w:cs="Times New Roman"/>
+        </w:rPr>
+        <w:t xml:space="preserve">a </w:t>
+      </w:r>
+      <w:proofErr w:type="spellStart"/>
+      <w:r>
+        <w:rPr>
+          <w:rFonts w:ascii="Times New Roman" w:eastAsia="SimSun" w:hAnsi="Times New Roman" w:cs="Times New Roman"/>
+        </w:rPr>
+        <w:t>LogNormal</w:t>
+      </w:r>
+      <w:proofErr w:type="spellEnd"/>
+      <w:r>
+        <w:rPr>
+          <w:rFonts w:ascii="Times New Roman" w:eastAsia="SimSun" w:hAnsi="Times New Roman" w:cs="Times New Roman"/>
+        </w:rPr>
+        <w:t xml:space="preserve"> (M=1, S) of rate prior and a </w:t>
+      </w:r>
+      <w:proofErr w:type="spellStart"/>
+      <w:r>
+        <w:rPr>
+          <w:rFonts w:ascii="Times New Roman" w:eastAsia="SimSun" w:hAnsi="Times New Roman" w:cs="Times New Roman"/>
+        </w:rPr>
+        <w:t>LogNormal</w:t>
+      </w:r>
+      <w:proofErr w:type="spellEnd"/>
+      <w:r>
+        <w:rPr>
+          <w:rFonts w:ascii="Times New Roman" w:eastAsia="SimSun" w:hAnsi="Times New Roman" w:cs="Times New Roman"/>
+        </w:rPr>
+        <w:t>(M=-1.5,S=0.35) of S hyper prior.</w:t>
+      </w:r>
+    </w:p>
+    <w:p>
+      <w:pPr>
+        <w:spacing w:line="360" w:lineRule="auto"/>
+        <w:jc w:val="both"/>
+        <w:rPr>
+          <w:rFonts w:ascii="Times New Roman" w:eastAsia="SimSun" w:hAnsi="Times New Roman" w:cs="Times New Roman"/>
+        </w:rPr>
+      </w:pPr>
+      <w:r>
+        <w:rPr>
+          <w:rFonts w:ascii="Times New Roman" w:eastAsia="SimSun" w:hAnsi="Times New Roman" w:cs="Times New Roman"/>
+        </w:rPr>
+        <w:t xml:space="preserve">(2) </w:t>
+      </w:r>
+      <w:r>
+        <w:rPr>
+          <w:rFonts w:ascii="Times New Roman" w:eastAsia="SimSun" w:hAnsi="Times New Roman" w:cs="Times New Roman"/>
+        </w:rPr>
+        <w:t xml:space="preserve">There are </w:t>
+      </w:r>
+      <w:r>
+        <w:rPr>
+          <w:rFonts w:ascii="Times New Roman" w:eastAsia="SimSun" w:hAnsi="Times New Roman" w:cs="Times New Roman"/>
+        </w:rPr>
+        <w:t xml:space="preserve">two </w:t>
+      </w:r>
+      <w:r>
+        <w:rPr>
+          <w:rFonts w:ascii="Times New Roman" w:eastAsia="SimSun" w:hAnsi="Times New Roman" w:cs="Times New Roman"/>
+        </w:rPr>
+        <w:t xml:space="preserve">other </w:t>
+      </w:r>
+      <w:r>
+        <w:rPr>
+          <w:rFonts w:ascii="Times New Roman" w:eastAsia="SimSun" w:hAnsi="Times New Roman" w:cs="Times New Roman"/>
+        </w:rPr>
+        <w:t xml:space="preserve">operators used </w:t>
+      </w:r>
+      <w:r>
+        <w:rPr>
+          <w:rFonts w:ascii="Times New Roman" w:eastAsia="SimSun" w:hAnsi="Times New Roman" w:cs="Times New Roman"/>
+        </w:rPr>
+        <w:t>to sample the branch rates, i.e.</w:t>
+      </w:r>
+      <w:r>
+        <w:rPr>
+          <w:rFonts w:ascii="Times New Roman" w:eastAsia="SimSun" w:hAnsi="Times New Roman" w:cs="Times New Roman"/>
+        </w:rPr>
+        <w:t xml:space="preserve"> a random walk operator and a swap operator.</w:t>
+      </w:r>
+      <w:r>
+        <w:rPr>
+          <w:rFonts w:ascii="Times New Roman" w:eastAsia="SimSun" w:hAnsi="Times New Roman" w:cs="Times New Roman"/>
+        </w:rPr>
+        <w:t xml:space="preserve"> And the </w:t>
+      </w:r>
+      <w:r>
+        <w:rPr>
+          <w:rFonts w:ascii="Times New Roman" w:eastAsia="SimSun" w:hAnsi="Times New Roman" w:cs="Times New Roman"/>
+        </w:rPr>
+        <w:t>underlying unrooted phylogeny</w:t>
+      </w:r>
+      <w:r>
+        <w:rPr>
+          <w:rFonts w:ascii="Times New Roman" w:eastAsia="SimSun" w:hAnsi="Times New Roman" w:cs="Times New Roman"/>
+        </w:rPr>
+        <w:t xml:space="preserve"> is changed by the following operators: </w:t>
+      </w:r>
+      <w:r>
+        <w:rPr>
+          <w:rFonts w:ascii="Times New Roman" w:eastAsia="SimSun" w:hAnsi="Times New Roman" w:cs="Times New Roman"/>
+        </w:rPr>
+        <w:t xml:space="preserve">a </w:t>
+      </w:r>
+      <w:proofErr w:type="spellStart"/>
+      <w:r>
+        <w:rPr>
+          <w:rFonts w:ascii="Times New Roman" w:eastAsia="SimSun" w:hAnsi="Times New Roman" w:cs="Times New Roman"/>
+        </w:rPr>
+        <w:t>S</w:t>
+      </w:r>
+      <w:r>
+        <w:rPr>
+          <w:rFonts w:ascii="Times New Roman" w:eastAsia="SimSun" w:hAnsi="Times New Roman" w:cs="Times New Roman"/>
+        </w:rPr>
+        <w:t>ubtreeSlide</w:t>
+      </w:r>
+      <w:proofErr w:type="spellEnd"/>
+      <w:r>
+        <w:rPr>
+          <w:rFonts w:ascii="Times New Roman" w:eastAsia="SimSun" w:hAnsi="Times New Roman" w:cs="Times New Roman"/>
+        </w:rPr>
+        <w:t xml:space="preserve"> operator, a </w:t>
+      </w:r>
+      <w:proofErr w:type="spellStart"/>
+      <w:r>
+        <w:rPr>
+          <w:rFonts w:ascii="Times New Roman" w:eastAsia="SimSun" w:hAnsi="Times New Roman" w:cs="Times New Roman"/>
+        </w:rPr>
+        <w:t>WideExchange</w:t>
+      </w:r>
+      <w:proofErr w:type="spellEnd"/>
+      <w:r>
+        <w:rPr>
+          <w:rFonts w:ascii="Times New Roman" w:eastAsia="SimSun" w:hAnsi="Times New Roman" w:cs="Times New Roman"/>
+        </w:rPr>
+        <w:t xml:space="preserve"> operator, a </w:t>
+      </w:r>
+      <w:proofErr w:type="spellStart"/>
+      <w:r>
+        <w:rPr>
+          <w:rFonts w:ascii="Times New Roman" w:eastAsia="SimSun" w:hAnsi="Times New Roman" w:cs="Times New Roman"/>
+        </w:rPr>
+        <w:t>NarrowExchange</w:t>
+      </w:r>
+      <w:proofErr w:type="spellEnd"/>
+      <w:r>
+        <w:rPr>
+          <w:rFonts w:ascii="Times New Roman" w:eastAsia="SimSun" w:hAnsi="Times New Roman" w:cs="Times New Roman"/>
+        </w:rPr>
+        <w:t xml:space="preserve"> operator, a </w:t>
+      </w:r>
+      <w:proofErr w:type="spellStart"/>
+      <w:r>
+        <w:rPr>
+          <w:rFonts w:ascii="Times New Roman" w:eastAsia="SimSun" w:hAnsi="Times New Roman" w:cs="Times New Roman"/>
+        </w:rPr>
+        <w:t>WilsonBalding</w:t>
+      </w:r>
+      <w:proofErr w:type="spellEnd"/>
+      <w:r>
+        <w:rPr>
+          <w:rFonts w:ascii="Times New Roman" w:eastAsia="SimSun" w:hAnsi="Times New Roman" w:cs="Times New Roman"/>
+        </w:rPr>
+        <w:t xml:space="preserve"> operator.</w:t>
+      </w:r>
+    </w:p>
+    <w:p>
+      <w:pPr>
+        <w:spacing w:line="360" w:lineRule="auto"/>
+        <w:jc w:val="both"/>
+        <w:rPr>
+          <w:rFonts w:ascii="Times New Roman" w:eastAsia="SimSun" w:hAnsi="Times New Roman" w:cs="Times New Roman"/>
+        </w:rPr>
+      </w:pPr>
+      <w:r>
+        <w:rPr>
+          <w:rFonts w:ascii="Times New Roman" w:eastAsia="SimSun" w:hAnsi="Times New Roman" w:cs="Times New Roman"/>
+        </w:rPr>
+        <w:t xml:space="preserve">(3) For more details of the well-calibrated simulation study, readers can visit the </w:t>
+      </w:r>
+      <w:r>
+        <w:rPr>
+          <w:rFonts w:ascii="Times New Roman" w:eastAsia="SimSun" w:hAnsi="Times New Roman" w:cs="Times New Roman"/>
+        </w:rPr>
+        <w:t>GitHub</w:t>
+      </w:r>
+      <w:r>
+        <w:rPr>
+          <w:rFonts w:ascii="Times New Roman" w:eastAsia="SimSun" w:hAnsi="Times New Roman" w:cs="Times New Roman"/>
+        </w:rPr>
+        <w:t xml:space="preserve"> repository and find the corresponding .xml file </w:t>
+      </w:r>
+      <w:r>
+        <w:rPr>
+          <w:rFonts w:ascii="Times New Roman" w:eastAsia="SimSun" w:hAnsi="Times New Roman" w:cs="Times New Roman"/>
+        </w:rPr>
+        <w:t xml:space="preserve">from the link below.     </w:t>
+      </w:r>
+    </w:p>
+    <w:p>
+      <w:pPr>
+        <w:spacing w:line="360" w:lineRule="auto"/>
+        <w:jc w:val="both"/>
+        <w:rPr>
+          <w:rFonts w:ascii="Times New Roman" w:eastAsia="SimSun" w:hAnsi="Times New Roman" w:cs="Times New Roman"/>
+        </w:rPr>
+      </w:pPr>
+      <w:r>
+        <w:rPr>
+          <w:rFonts w:ascii="Times New Roman" w:eastAsia="SimSun" w:hAnsi="Times New Roman" w:cs="Times New Roman"/>
+        </w:rPr>
+        <w:t>(</w:t>
+      </w:r>
+      <w:r>
+        <w:rPr>
+          <w:rFonts w:ascii="Times New Roman" w:eastAsia="SimSun" w:hAnsi="Times New Roman" w:cs="Times New Roman"/>
+        </w:rPr>
+        <w:t>https://gith</w:t>
+      </w:r>
+      <w:r>
+        <w:rPr>
+          <w:rFonts w:ascii="Times New Roman" w:eastAsia="SimSun" w:hAnsi="Times New Roman" w:cs="Times New Roman"/>
+        </w:rPr>
+        <w:t>ub.com/Rong419/OperatorPaper/</w:t>
+      </w:r>
+      <w:r>
+        <w:rPr>
+          <w:rFonts w:ascii="Times New Roman" w:eastAsia="SimSun" w:hAnsi="Times New Roman" w:cs="Times New Roman"/>
+        </w:rPr>
+        <w:t>validation/calibrated/cal_val_120_template.xml</w:t>
+      </w:r>
+      <w:r>
+        <w:rPr>
+          <w:rFonts w:ascii="Times New Roman" w:eastAsia="SimSun" w:hAnsi="Times New Roman" w:cs="Times New Roman"/>
+        </w:rPr>
+        <w:t>)</w:t>
       </w:r>
     </w:p>
     <w:p>
@@ -867,6 +1342,7 @@
           <w:rFonts w:ascii="Calibri" w:eastAsia="SimSun" w:hAnsi="Calibri" w:cs="Times New Roman"/>
           <w:i/>
         </w:rPr>
+        <w:lastRenderedPageBreak/>
         <w:t>(1) What were p and q (from Figure 1), the proportion of root operations for Simple Distance and Small Pulley?</w:t>
       </w:r>
     </w:p>
@@ -921,19 +1397,76 @@
         <w:rPr>
           <w:rFonts w:ascii="Times New Roman" w:eastAsia="SimSun" w:hAnsi="Times New Roman" w:cs="Times New Roman" w:hint="eastAsia"/>
         </w:rPr>
-        <w:t>Thanks for</w:t>
-      </w:r>
-      <w:r>
-        <w:rPr>
-          <w:rFonts w:ascii="Times New Roman" w:eastAsia="SimSun" w:hAnsi="Times New Roman" w:cs="Times New Roman"/>
-        </w:rPr>
-        <w:t xml:space="preserve"> your </w:t>
-      </w:r>
-      <w:r>
-        <w:rPr>
-          <w:rFonts w:ascii="Times New Roman" w:eastAsia="SimSun" w:hAnsi="Times New Roman" w:cs="Times New Roman"/>
-        </w:rPr>
-        <w:t>valuable advice</w:t>
+        <w:t>Thank</w:t>
+      </w:r>
+      <w:r>
+        <w:rPr>
+          <w:rFonts w:ascii="Times New Roman" w:eastAsia="SimSun" w:hAnsi="Times New Roman" w:cs="Times New Roman"/>
+        </w:rPr>
+        <w:t xml:space="preserve"> you </w:t>
+      </w:r>
+      <w:r>
+        <w:rPr>
+          <w:rFonts w:ascii="Times New Roman" w:eastAsia="SimSun" w:hAnsi="Times New Roman" w:cs="Times New Roman" w:hint="eastAsia"/>
+        </w:rPr>
+        <w:t>for</w:t>
+      </w:r>
+      <w:r>
+        <w:rPr>
+          <w:rFonts w:ascii="Times New Roman" w:eastAsia="SimSun" w:hAnsi="Times New Roman" w:cs="Times New Roman"/>
+        </w:rPr>
+        <w:t xml:space="preserve"> your valuable advice. </w:t>
+      </w:r>
+    </w:p>
+    <w:p>
+      <w:pPr>
+        <w:spacing w:line="360" w:lineRule="auto"/>
+        <w:jc w:val="both"/>
+        <w:rPr>
+          <w:rFonts w:ascii="Times New Roman" w:eastAsia="SimSun" w:hAnsi="Times New Roman" w:cs="Times New Roman"/>
+        </w:rPr>
+      </w:pPr>
+      <w:r>
+        <w:rPr>
+          <w:rFonts w:ascii="Times New Roman" w:eastAsia="SimSun" w:hAnsi="Times New Roman" w:cs="Times New Roman"/>
+        </w:rPr>
+        <w:t xml:space="preserve">(1) </w:t>
+      </w:r>
+      <w:r>
+        <w:rPr>
+          <w:rFonts w:ascii="Times New Roman" w:eastAsia="SimSun" w:hAnsi="Times New Roman" w:cs="Times New Roman"/>
+        </w:rPr>
+        <w:t xml:space="preserve">In the original manuscript, </w:t>
+      </w:r>
+      <w:r>
+        <w:rPr>
+          <w:rFonts w:ascii="Times New Roman" w:eastAsia="SimSun" w:hAnsi="Times New Roman" w:cs="Times New Roman"/>
+        </w:rPr>
+        <w:t>p and q</w:t>
+      </w:r>
+      <w:r>
+        <w:rPr>
+          <w:rFonts w:ascii="Times New Roman" w:eastAsia="SimSun" w:hAnsi="Times New Roman" w:cs="Times New Roman"/>
+        </w:rPr>
+        <w:t xml:space="preserve"> were used to denote the </w:t>
+      </w:r>
+      <w:r>
+        <w:rPr>
+          <w:rFonts w:ascii="Times New Roman" w:eastAsia="SimSun" w:hAnsi="Times New Roman" w:cs="Times New Roman"/>
+        </w:rPr>
+        <w:t xml:space="preserve">proportion of </w:t>
+      </w:r>
+      <w:r>
+        <w:rPr>
+          <w:rFonts w:ascii="Times New Roman" w:eastAsia="SimSun" w:hAnsi="Times New Roman" w:cs="Times New Roman"/>
+        </w:rPr>
+        <w:t>weights of</w:t>
+      </w:r>
+      <w:r>
+        <w:rPr>
+          <w:rFonts w:ascii="Times New Roman" w:eastAsia="SimSun" w:hAnsi="Times New Roman" w:cs="Times New Roman"/>
+        </w:rPr>
+        <w:t xml:space="preserve"> Simple Distance and Small Pulley</w:t>
       </w:r>
       <w:r>
         <w:rPr>
@@ -941,20 +1474,23 @@
         </w:rPr>
         <w:t xml:space="preserve">. </w:t>
       </w:r>
-    </w:p>
-    <w:p>
-      <w:pPr>
-        <w:spacing w:line="360" w:lineRule="auto"/>
-        <w:jc w:val="both"/>
-        <w:rPr>
-          <w:rFonts w:ascii="Times New Roman" w:eastAsia="SimSun" w:hAnsi="Times New Roman" w:cs="Times New Roman"/>
-        </w:rPr>
-      </w:pPr>
-      <w:r>
-        <w:rPr>
-          <w:rFonts w:ascii="Times New Roman" w:eastAsia="SimSun" w:hAnsi="Times New Roman" w:cs="Times New Roman"/>
-        </w:rPr>
-        <w:t xml:space="preserve">(1) </w:t>
+      <w:r>
+        <w:rPr>
+          <w:rFonts w:ascii="Times New Roman" w:eastAsia="SimSun" w:hAnsi="Times New Roman" w:cs="Times New Roman"/>
+        </w:rPr>
+        <w:t xml:space="preserve">To avoid confusions, we have removed </w:t>
+      </w:r>
+      <w:r>
+        <w:rPr>
+          <w:rFonts w:ascii="Times New Roman" w:eastAsia="SimSun" w:hAnsi="Times New Roman" w:cs="Times New Roman"/>
+        </w:rPr>
+        <w:t>p and q</w:t>
+      </w:r>
+      <w:r>
+        <w:rPr>
+          <w:rFonts w:ascii="Times New Roman" w:eastAsia="SimSun" w:hAnsi="Times New Roman" w:cs="Times New Roman"/>
+        </w:rPr>
+        <w:t xml:space="preserve"> from Figure 1 in the revised manuscript. </w:t>
       </w:r>
     </w:p>
     <w:p>
@@ -1356,6 +1892,7 @@
         <w:rPr>
           <w:rFonts w:ascii="Times New Roman" w:eastAsia="SimSun" w:hAnsi="Times New Roman" w:cs="Times New Roman"/>
         </w:rPr>
+        <w:lastRenderedPageBreak/>
         <w:t xml:space="preserve">(1) </w:t>
       </w:r>
       <w:r>
@@ -1604,13 +2141,19 @@
         <w:rPr>
           <w:rFonts w:ascii="Times New Roman" w:eastAsia="SimSun" w:hAnsi="Times New Roman" w:cs="Times New Roman"/>
         </w:rPr>
-        <w:t xml:space="preserve">Thank you for helping us </w:t>
-      </w:r>
-      <w:r>
-        <w:rPr>
-          <w:rFonts w:ascii="Times New Roman" w:eastAsia="SimSun" w:hAnsi="Times New Roman" w:cs="Times New Roman"/>
-        </w:rPr>
-        <w:t>make our manuscript more readable</w:t>
+        <w:t xml:space="preserve">Thank you for helping us make our manuscript </w:t>
+      </w:r>
+      <w:r>
+        <w:rPr>
+          <w:rFonts w:ascii="Times New Roman" w:eastAsia="SimSun" w:hAnsi="Times New Roman" w:cs="Times New Roman"/>
+        </w:rPr>
+        <w:t>clearer</w:t>
+      </w:r>
+      <w:r>
+        <w:rPr>
+          <w:rFonts w:ascii="Times New Roman" w:eastAsia="SimSun" w:hAnsi="Times New Roman" w:cs="Times New Roman"/>
+        </w:rPr>
+        <w:t xml:space="preserve"> and straightforward</w:t>
       </w:r>
       <w:r>
         <w:rPr>
@@ -1631,10 +2174,217 @@
         <w:rPr>
           <w:rFonts w:ascii="Times New Roman" w:eastAsia="SimSun" w:hAnsi="Times New Roman" w:cs="Times New Roman"/>
         </w:rPr>
-        <w:t xml:space="preserve">It is true that Small Pulley proposes one genetic distance and changes </w:t>
-      </w:r>
-      <w:bookmarkStart w:id="3" w:name="_GoBack"/>
-      <w:bookmarkEnd w:id="3"/>
+        <w:t>It is true that Small Pulley proposes one genetic distance</w:t>
+      </w:r>
+      <w:r>
+        <w:rPr>
+          <w:rFonts w:ascii="Times New Roman" w:eastAsia="SimSun" w:hAnsi="Times New Roman" w:cs="Times New Roman"/>
+        </w:rPr>
+        <w:t xml:space="preserve"> (</w:t>
+      </w:r>
+      <w:proofErr w:type="spellStart"/>
+      <w:r>
+        <w:rPr>
+          <w:rFonts w:ascii="Times New Roman" w:eastAsia="SimSun" w:hAnsi="Times New Roman" w:cs="Times New Roman"/>
+        </w:rPr>
+        <w:t>d</w:t>
+      </w:r>
+      <w:r>
+        <w:rPr>
+          <w:rFonts w:ascii="Times New Roman" w:eastAsia="SimSun" w:hAnsi="Times New Roman" w:cs="Times New Roman"/>
+          <w:vertAlign w:val="subscript"/>
+        </w:rPr>
+        <w:t>L</w:t>
+      </w:r>
+      <w:proofErr w:type="spellEnd"/>
+      <w:r>
+        <w:rPr>
+          <w:rFonts w:ascii="Times New Roman" w:eastAsia="SimSun" w:hAnsi="Times New Roman" w:cs="Times New Roman"/>
+        </w:rPr>
+        <w:t>)</w:t>
+      </w:r>
+      <w:r>
+        <w:rPr>
+          <w:rFonts w:ascii="Times New Roman" w:eastAsia="SimSun" w:hAnsi="Times New Roman" w:cs="Times New Roman"/>
+        </w:rPr>
+        <w:t xml:space="preserve"> and changes </w:t>
+      </w:r>
+      <w:r>
+        <w:rPr>
+          <w:rFonts w:ascii="Times New Roman" w:eastAsia="SimSun" w:hAnsi="Times New Roman" w:cs="Times New Roman"/>
+        </w:rPr>
+        <w:t>distance of the other branch</w:t>
+      </w:r>
+      <w:r>
+        <w:rPr>
+          <w:rFonts w:ascii="Times New Roman" w:eastAsia="SimSun" w:hAnsi="Times New Roman" w:cs="Times New Roman"/>
+        </w:rPr>
+        <w:t xml:space="preserve"> (</w:t>
+      </w:r>
+      <w:proofErr w:type="spellStart"/>
+      <w:r>
+        <w:rPr>
+          <w:rFonts w:ascii="Times New Roman" w:eastAsia="SimSun" w:hAnsi="Times New Roman" w:cs="Times New Roman"/>
+        </w:rPr>
+        <w:t>d</w:t>
+      </w:r>
+      <w:r>
+        <w:rPr>
+          <w:rFonts w:ascii="Times New Roman" w:eastAsia="SimSun" w:hAnsi="Times New Roman" w:cs="Times New Roman"/>
+          <w:vertAlign w:val="subscript"/>
+        </w:rPr>
+        <w:t>R</w:t>
+      </w:r>
+      <w:proofErr w:type="spellEnd"/>
+      <w:r>
+        <w:rPr>
+          <w:rFonts w:ascii="Times New Roman" w:eastAsia="SimSun" w:hAnsi="Times New Roman" w:cs="Times New Roman"/>
+        </w:rPr>
+        <w:t>), so that maintain the sum of the two distances (</w:t>
+      </w:r>
+      <w:proofErr w:type="spellStart"/>
+      <w:r>
+        <w:rPr>
+          <w:rFonts w:ascii="Times New Roman" w:eastAsia="SimSun" w:hAnsi="Times New Roman" w:cs="Times New Roman"/>
+        </w:rPr>
+        <w:t>d</w:t>
+      </w:r>
+      <w:r>
+        <w:rPr>
+          <w:rFonts w:ascii="Times New Roman" w:eastAsia="SimSun" w:hAnsi="Times New Roman" w:cs="Times New Roman"/>
+          <w:vertAlign w:val="subscript"/>
+        </w:rPr>
+        <w:t>L</w:t>
+      </w:r>
+      <w:proofErr w:type="spellEnd"/>
+      <w:r>
+        <w:rPr>
+          <w:rFonts w:ascii="Times New Roman" w:eastAsia="SimSun" w:hAnsi="Times New Roman" w:cs="Times New Roman"/>
+          <w:vertAlign w:val="subscript"/>
+        </w:rPr>
+        <w:t xml:space="preserve"> </w:t>
+      </w:r>
+      <w:r>
+        <w:rPr>
+          <w:rFonts w:ascii="Times New Roman" w:eastAsia="SimSun" w:hAnsi="Times New Roman" w:cs="Times New Roman"/>
+        </w:rPr>
+        <w:t>+</w:t>
+      </w:r>
+      <w:r>
+        <w:rPr>
+          <w:rFonts w:ascii="Times New Roman" w:eastAsia="SimSun" w:hAnsi="Times New Roman" w:cs="Times New Roman"/>
+        </w:rPr>
+        <w:t xml:space="preserve"> </w:t>
+      </w:r>
+      <w:proofErr w:type="spellStart"/>
+      <w:r>
+        <w:rPr>
+          <w:rFonts w:ascii="Times New Roman" w:eastAsia="SimSun" w:hAnsi="Times New Roman" w:cs="Times New Roman"/>
+        </w:rPr>
+        <w:t>d</w:t>
+      </w:r>
+      <w:r>
+        <w:rPr>
+          <w:rFonts w:ascii="Times New Roman" w:eastAsia="SimSun" w:hAnsi="Times New Roman" w:cs="Times New Roman"/>
+          <w:vertAlign w:val="subscript"/>
+        </w:rPr>
+        <w:t>R</w:t>
+      </w:r>
+      <w:proofErr w:type="spellEnd"/>
+      <w:r>
+        <w:rPr>
+          <w:rFonts w:ascii="Times New Roman" w:eastAsia="SimSun" w:hAnsi="Times New Roman" w:cs="Times New Roman"/>
+        </w:rPr>
+        <w:t>)</w:t>
+      </w:r>
+      <w:r>
+        <w:rPr>
+          <w:rFonts w:ascii="Times New Roman" w:eastAsia="SimSun" w:hAnsi="Times New Roman" w:cs="Times New Roman"/>
+        </w:rPr>
+        <w:t xml:space="preserve">. In the revised manuscript, we </w:t>
+      </w:r>
+      <w:r>
+        <w:rPr>
+          <w:rFonts w:ascii="Times New Roman" w:eastAsia="SimSun" w:hAnsi="Times New Roman" w:cs="Times New Roman"/>
+        </w:rPr>
+        <w:t xml:space="preserve">have modified the statement and introduced </w:t>
+      </w:r>
+      <w:r>
+        <w:rPr>
+          <w:rFonts w:ascii="Times New Roman" w:eastAsia="SimSun" w:hAnsi="Times New Roman" w:cs="Times New Roman"/>
+        </w:rPr>
+        <w:t xml:space="preserve">D = </w:t>
+      </w:r>
+      <w:proofErr w:type="spellStart"/>
+      <w:r>
+        <w:rPr>
+          <w:rFonts w:ascii="Times New Roman" w:eastAsia="SimSun" w:hAnsi="Times New Roman" w:cs="Times New Roman"/>
+        </w:rPr>
+        <w:t>d</w:t>
+      </w:r>
+      <w:r>
+        <w:rPr>
+          <w:rFonts w:ascii="Times New Roman" w:eastAsia="SimSun" w:hAnsi="Times New Roman" w:cs="Times New Roman"/>
+          <w:vertAlign w:val="subscript"/>
+        </w:rPr>
+        <w:t>L</w:t>
+      </w:r>
+      <w:proofErr w:type="spellEnd"/>
+      <w:r>
+        <w:rPr>
+          <w:rFonts w:ascii="Times New Roman" w:eastAsia="SimSun" w:hAnsi="Times New Roman" w:cs="Times New Roman"/>
+          <w:vertAlign w:val="subscript"/>
+        </w:rPr>
+        <w:t xml:space="preserve"> </w:t>
+      </w:r>
+      <w:r>
+        <w:rPr>
+          <w:rFonts w:ascii="Times New Roman" w:eastAsia="SimSun" w:hAnsi="Times New Roman" w:cs="Times New Roman"/>
+        </w:rPr>
+        <w:t>+</w:t>
+      </w:r>
+      <w:r>
+        <w:rPr>
+          <w:rFonts w:ascii="Times New Roman" w:eastAsia="SimSun" w:hAnsi="Times New Roman" w:cs="Times New Roman"/>
+        </w:rPr>
+        <w:t xml:space="preserve"> </w:t>
+      </w:r>
+      <w:proofErr w:type="spellStart"/>
+      <w:r>
+        <w:rPr>
+          <w:rFonts w:ascii="Times New Roman" w:eastAsia="SimSun" w:hAnsi="Times New Roman" w:cs="Times New Roman"/>
+        </w:rPr>
+        <w:t>d</w:t>
+      </w:r>
+      <w:r>
+        <w:rPr>
+          <w:rFonts w:ascii="Times New Roman" w:eastAsia="SimSun" w:hAnsi="Times New Roman" w:cs="Times New Roman"/>
+          <w:vertAlign w:val="subscript"/>
+        </w:rPr>
+        <w:t>R</w:t>
+      </w:r>
+      <w:r>
+        <w:rPr>
+          <w:rFonts w:ascii="Times New Roman" w:eastAsia="SimSun" w:hAnsi="Times New Roman" w:cs="Times New Roman"/>
+        </w:rPr>
+        <w:t>.</w:t>
+      </w:r>
+      <w:proofErr w:type="spellEnd"/>
+      <w:r>
+        <w:rPr>
+          <w:rFonts w:ascii="Times New Roman" w:eastAsia="SimSun" w:hAnsi="Times New Roman" w:cs="Times New Roman"/>
+        </w:rPr>
+        <w:t xml:space="preserve"> The details are shown as follows.</w:t>
+      </w:r>
+    </w:p>
+    <w:p>
+      <w:pPr>
+        <w:spacing w:line="360" w:lineRule="auto"/>
+        <w:jc w:val="both"/>
+        <w:rPr>
+          <w:rFonts w:ascii="Times New Roman" w:eastAsia="SimSun" w:hAnsi="Times New Roman" w:cs="Times New Roman"/>
+        </w:rPr>
+      </w:pPr>
     </w:p>
     <w:p>
       <w:pPr>
@@ -1670,7 +2420,6 @@
           <w:rFonts w:ascii="Calibri" w:eastAsia="SimSun" w:hAnsi="Calibri" w:cs="Times New Roman"/>
           <w:i/>
         </w:rPr>
-        <w:lastRenderedPageBreak/>
         <w:t>3. In Big Pulley there are some issues with clarity.</w:t>
       </w:r>
     </w:p>
@@ -1781,6 +2530,352 @@
     </w:p>
     <w:p>
       <w:pPr>
+        <w:spacing w:line="360" w:lineRule="auto"/>
+        <w:jc w:val="both"/>
+        <w:rPr>
+          <w:rFonts w:ascii="Times New Roman" w:eastAsia="SimSun" w:hAnsi="Times New Roman" w:cs="Times New Roman"/>
+          <w:color w:val="000000"/>
+          <w:szCs w:val="28"/>
+        </w:rPr>
+      </w:pPr>
+      <w:r>
+        <w:rPr>
+          <w:rFonts w:ascii="Times New Roman" w:eastAsia="SimSun" w:hAnsi="Times New Roman" w:cs="Times New Roman"/>
+          <w:color w:val="000000"/>
+          <w:szCs w:val="28"/>
+        </w:rPr>
+        <w:t>Thank you for your comment</w:t>
+      </w:r>
+      <w:r>
+        <w:rPr>
+          <w:rFonts w:ascii="Times New Roman" w:eastAsia="SimSun" w:hAnsi="Times New Roman" w:cs="Times New Roman"/>
+          <w:color w:val="000000"/>
+          <w:szCs w:val="28"/>
+        </w:rPr>
+        <w:t xml:space="preserve"> and suggestions</w:t>
+      </w:r>
+      <w:r>
+        <w:rPr>
+          <w:rFonts w:ascii="Times New Roman" w:eastAsia="SimSun" w:hAnsi="Times New Roman" w:cs="Times New Roman"/>
+          <w:color w:val="000000"/>
+          <w:szCs w:val="28"/>
+        </w:rPr>
+        <w:t>.</w:t>
+      </w:r>
+    </w:p>
+    <w:p>
+      <w:pPr>
+        <w:spacing w:line="360" w:lineRule="auto"/>
+        <w:jc w:val="both"/>
+        <w:rPr>
+          <w:rFonts w:ascii="Times New Roman" w:eastAsia="SimSun" w:hAnsi="Times New Roman" w:cs="Times New Roman"/>
+          <w:color w:val="000000"/>
+          <w:szCs w:val="28"/>
+        </w:rPr>
+      </w:pPr>
+      <w:r>
+        <w:rPr>
+          <w:rFonts w:ascii="Times New Roman" w:eastAsia="SimSun" w:hAnsi="Times New Roman" w:cs="Times New Roman"/>
+          <w:color w:val="000000"/>
+          <w:szCs w:val="28"/>
+        </w:rPr>
+        <w:t xml:space="preserve">(1) In the revised manuscript, we have modified the descriptions when introducing the </w:t>
+      </w:r>
+      <w:proofErr w:type="gramStart"/>
+      <w:r>
+        <w:rPr>
+          <w:rFonts w:ascii="Times New Roman" w:eastAsia="SimSun" w:hAnsi="Times New Roman" w:cs="Times New Roman"/>
+          <w:i/>
+          <w:color w:val="000000"/>
+          <w:szCs w:val="28"/>
+        </w:rPr>
+        <w:t>Exchange(</w:t>
+      </w:r>
+      <w:proofErr w:type="gramEnd"/>
+      <w:r>
+        <w:rPr>
+          <w:rFonts w:ascii="Times New Roman" w:eastAsia="SimSun" w:hAnsi="Times New Roman" w:cs="Times New Roman"/>
+          <w:i/>
+          <w:color w:val="000000"/>
+          <w:szCs w:val="28"/>
+        </w:rPr>
+        <w:t>)</w:t>
+      </w:r>
+      <w:r>
+        <w:rPr>
+          <w:rFonts w:ascii="Times New Roman" w:eastAsia="SimSun" w:hAnsi="Times New Roman" w:cs="Times New Roman"/>
+          <w:color w:val="000000"/>
+          <w:szCs w:val="28"/>
+        </w:rPr>
+        <w:t xml:space="preserve"> method, so that it is explicit that the method is called in step 3.</w:t>
+      </w:r>
+    </w:p>
+    <w:p>
+      <w:pPr>
+        <w:spacing w:line="360" w:lineRule="auto"/>
+        <w:jc w:val="both"/>
+        <w:rPr>
+          <w:rFonts w:ascii="Times New Roman" w:eastAsia="SimSun" w:hAnsi="Times New Roman" w:cs="Times New Roman"/>
+          <w:color w:val="000000"/>
+          <w:szCs w:val="28"/>
+        </w:rPr>
+      </w:pPr>
+      <w:r>
+        <w:rPr>
+          <w:rFonts w:ascii="Times New Roman" w:eastAsia="SimSun" w:hAnsi="Times New Roman" w:cs="Times New Roman"/>
+          <w:color w:val="000000"/>
+          <w:szCs w:val="28"/>
+        </w:rPr>
+        <w:lastRenderedPageBreak/>
+        <w:t xml:space="preserve">(2) We have </w:t>
+      </w:r>
+      <w:r>
+        <w:rPr>
+          <w:rFonts w:ascii="Times New Roman" w:eastAsia="SimSun" w:hAnsi="Times New Roman" w:cs="Times New Roman"/>
+          <w:color w:val="000000"/>
+          <w:szCs w:val="28"/>
+        </w:rPr>
+        <w:t xml:space="preserve">eliminated the confusing description and made it clear that the </w:t>
+      </w:r>
+      <w:proofErr w:type="gramStart"/>
+      <w:r>
+        <w:rPr>
+          <w:rFonts w:ascii="Times New Roman" w:eastAsia="SimSun" w:hAnsi="Times New Roman" w:cs="Times New Roman"/>
+          <w:i/>
+          <w:color w:val="000000"/>
+          <w:szCs w:val="28"/>
+        </w:rPr>
+        <w:t>Exchange(</w:t>
+      </w:r>
+      <w:proofErr w:type="gramEnd"/>
+      <w:r>
+        <w:rPr>
+          <w:rFonts w:ascii="Times New Roman" w:eastAsia="SimSun" w:hAnsi="Times New Roman" w:cs="Times New Roman"/>
+          <w:i/>
+          <w:color w:val="000000"/>
+          <w:szCs w:val="28"/>
+        </w:rPr>
+        <w:t>)</w:t>
+      </w:r>
+      <w:r>
+        <w:rPr>
+          <w:rFonts w:ascii="Times New Roman" w:eastAsia="SimSun" w:hAnsi="Times New Roman" w:cs="Times New Roman"/>
+          <w:color w:val="000000"/>
+          <w:szCs w:val="28"/>
+        </w:rPr>
+        <w:t xml:space="preserve"> method</w:t>
+      </w:r>
+      <w:r>
+        <w:rPr>
+          <w:rFonts w:ascii="Times New Roman" w:eastAsia="SimSun" w:hAnsi="Times New Roman" w:cs="Times New Roman"/>
+          <w:color w:val="000000"/>
+          <w:szCs w:val="28"/>
+        </w:rPr>
+        <w:t xml:space="preserve"> will be applied to the selected node and its nephew node.</w:t>
+      </w:r>
+    </w:p>
+    <w:p>
+      <w:pPr>
+        <w:spacing w:line="360" w:lineRule="auto"/>
+        <w:jc w:val="both"/>
+        <w:rPr>
+          <w:rFonts w:ascii="Times New Roman" w:eastAsia="SimSun" w:hAnsi="Times New Roman" w:cs="Times New Roman"/>
+          <w:color w:val="000000"/>
+          <w:szCs w:val="28"/>
+        </w:rPr>
+      </w:pPr>
+      <w:r>
+        <w:rPr>
+          <w:rFonts w:ascii="Times New Roman" w:eastAsia="SimSun" w:hAnsi="Times New Roman" w:cs="Times New Roman"/>
+          <w:color w:val="000000"/>
+          <w:szCs w:val="28"/>
+        </w:rPr>
+        <w:t xml:space="preserve">(3) </w:t>
+      </w:r>
+      <w:r>
+        <w:rPr>
+          <w:rFonts w:ascii="Times New Roman" w:eastAsia="SimSun" w:hAnsi="Times New Roman" w:cs="Times New Roman"/>
+          <w:color w:val="000000"/>
+          <w:szCs w:val="28"/>
+        </w:rPr>
+        <w:t>In the revised manuscript</w:t>
+      </w:r>
+      <w:r>
+        <w:rPr>
+          <w:rFonts w:ascii="Times New Roman" w:eastAsia="SimSun" w:hAnsi="Times New Roman" w:cs="Times New Roman"/>
+          <w:color w:val="000000"/>
+          <w:szCs w:val="28"/>
+        </w:rPr>
+        <w:t xml:space="preserve">, we have </w:t>
+      </w:r>
+      <w:r>
+        <w:rPr>
+          <w:rFonts w:ascii="Times New Roman" w:eastAsia="SimSun" w:hAnsi="Times New Roman" w:cs="Times New Roman"/>
+          <w:color w:val="000000"/>
+          <w:szCs w:val="28"/>
+        </w:rPr>
+        <w:t xml:space="preserve">replaced the </w:t>
+      </w:r>
+      <w:r>
+        <w:rPr>
+          <w:rFonts w:ascii="Times New Roman" w:eastAsia="SimSun" w:hAnsi="Times New Roman" w:cs="Times New Roman"/>
+          <w:color w:val="000000"/>
+          <w:szCs w:val="28"/>
+        </w:rPr>
+        <w:t xml:space="preserve">unclear notations of distances </w:t>
+      </w:r>
+      <w:r>
+        <w:rPr>
+          <w:rFonts w:ascii="Times New Roman" w:eastAsia="SimSun" w:hAnsi="Times New Roman" w:cs="Times New Roman"/>
+          <w:color w:val="000000"/>
+          <w:szCs w:val="28"/>
+        </w:rPr>
+        <w:t>"</w:t>
+      </w:r>
+      <w:r>
+        <w:rPr>
+          <w:rFonts w:ascii="Times New Roman" w:eastAsia="SimSun" w:hAnsi="Times New Roman" w:cs="Times New Roman"/>
+          <w:color w:val="000000"/>
+          <w:szCs w:val="28"/>
+        </w:rPr>
+        <w:t>d</w:t>
+      </w:r>
+      <w:r>
+        <w:rPr>
+          <w:rFonts w:ascii="Times New Roman" w:eastAsia="SimSun" w:hAnsi="Times New Roman" w:cs="Times New Roman"/>
+          <w:color w:val="000000"/>
+          <w:szCs w:val="28"/>
+          <w:vertAlign w:val="subscript"/>
+        </w:rPr>
+        <w:t>1</w:t>
+      </w:r>
+      <w:r>
+        <w:rPr>
+          <w:rFonts w:ascii="Times New Roman" w:eastAsia="SimSun" w:hAnsi="Times New Roman" w:cs="Times New Roman"/>
+          <w:color w:val="000000"/>
+          <w:szCs w:val="28"/>
+        </w:rPr>
+        <w:t>,</w:t>
+      </w:r>
+      <w:r>
+        <w:rPr>
+          <w:rFonts w:ascii="Times New Roman" w:eastAsia="SimSun" w:hAnsi="Times New Roman" w:cs="Times New Roman"/>
+          <w:color w:val="000000"/>
+          <w:szCs w:val="28"/>
+        </w:rPr>
+        <w:t xml:space="preserve"> </w:t>
+      </w:r>
+      <w:r>
+        <w:rPr>
+          <w:rFonts w:ascii="Times New Roman" w:eastAsia="SimSun" w:hAnsi="Times New Roman" w:cs="Times New Roman"/>
+          <w:color w:val="000000"/>
+          <w:szCs w:val="28"/>
+        </w:rPr>
+        <w:t>d</w:t>
+      </w:r>
+      <w:r>
+        <w:rPr>
+          <w:rFonts w:ascii="Times New Roman" w:eastAsia="SimSun" w:hAnsi="Times New Roman" w:cs="Times New Roman"/>
+          <w:color w:val="000000"/>
+          <w:szCs w:val="28"/>
+          <w:vertAlign w:val="subscript"/>
+        </w:rPr>
+        <w:t>2</w:t>
+      </w:r>
+      <w:r>
+        <w:rPr>
+          <w:rFonts w:ascii="Times New Roman" w:eastAsia="SimSun" w:hAnsi="Times New Roman" w:cs="Times New Roman"/>
+          <w:color w:val="000000"/>
+          <w:szCs w:val="28"/>
+        </w:rPr>
+        <w:t>"</w:t>
+      </w:r>
+      <w:r>
+        <w:rPr>
+          <w:rFonts w:ascii="Times New Roman" w:eastAsia="SimSun" w:hAnsi="Times New Roman" w:cs="Times New Roman"/>
+          <w:color w:val="000000"/>
+          <w:szCs w:val="28"/>
+        </w:rPr>
+        <w:t xml:space="preserve"> with </w:t>
+      </w:r>
+      <w:r>
+        <w:rPr>
+          <w:rFonts w:ascii="Times New Roman" w:eastAsia="SimSun" w:hAnsi="Times New Roman" w:cs="Times New Roman"/>
+          <w:color w:val="000000"/>
+          <w:szCs w:val="28"/>
+        </w:rPr>
+        <w:t>"d</w:t>
+      </w:r>
+      <w:r>
+        <w:rPr>
+          <w:rFonts w:ascii="Times New Roman" w:eastAsia="SimSun" w:hAnsi="Times New Roman" w:cs="Times New Roman"/>
+          <w:color w:val="000000"/>
+          <w:szCs w:val="28"/>
+          <w:vertAlign w:val="subscript"/>
+        </w:rPr>
+        <w:t>H</w:t>
+      </w:r>
+      <w:r>
+        <w:rPr>
+          <w:rFonts w:ascii="Times New Roman" w:eastAsia="SimSun" w:hAnsi="Times New Roman" w:cs="Times New Roman"/>
+          <w:color w:val="000000"/>
+          <w:szCs w:val="28"/>
+          <w:vertAlign w:val="subscript"/>
+        </w:rPr>
+        <w:t>1</w:t>
+      </w:r>
+      <w:r>
+        <w:rPr>
+          <w:rFonts w:ascii="Times New Roman" w:eastAsia="SimSun" w:hAnsi="Times New Roman" w:cs="Times New Roman"/>
+          <w:color w:val="000000"/>
+          <w:szCs w:val="28"/>
+        </w:rPr>
+        <w:t>,</w:t>
+      </w:r>
+      <w:r>
+        <w:rPr>
+          <w:rFonts w:ascii="Times New Roman" w:eastAsia="SimSun" w:hAnsi="Times New Roman" w:cs="Times New Roman"/>
+          <w:color w:val="000000"/>
+          <w:szCs w:val="28"/>
+        </w:rPr>
+        <w:t xml:space="preserve"> </w:t>
+      </w:r>
+      <w:r>
+        <w:rPr>
+          <w:rFonts w:ascii="Times New Roman" w:eastAsia="SimSun" w:hAnsi="Times New Roman" w:cs="Times New Roman"/>
+          <w:color w:val="000000"/>
+          <w:szCs w:val="28"/>
+        </w:rPr>
+        <w:t>d</w:t>
+      </w:r>
+      <w:r>
+        <w:rPr>
+          <w:rFonts w:ascii="Times New Roman" w:eastAsia="SimSun" w:hAnsi="Times New Roman" w:cs="Times New Roman"/>
+          <w:color w:val="000000"/>
+          <w:szCs w:val="28"/>
+          <w:vertAlign w:val="subscript"/>
+        </w:rPr>
+        <w:t>H2</w:t>
+      </w:r>
+      <w:r>
+        <w:rPr>
+          <w:rFonts w:ascii="Times New Roman" w:eastAsia="SimSun" w:hAnsi="Times New Roman" w:cs="Times New Roman"/>
+          <w:color w:val="000000"/>
+          <w:szCs w:val="28"/>
+        </w:rPr>
+        <w:t>"</w:t>
+      </w:r>
+      <w:r>
+        <w:rPr>
+          <w:rFonts w:ascii="Times New Roman" w:eastAsia="SimSun" w:hAnsi="Times New Roman" w:cs="Times New Roman"/>
+          <w:color w:val="000000"/>
+          <w:szCs w:val="28"/>
+        </w:rPr>
+        <w:t>, so that it is explicit to understand the notations in Equation 8.</w:t>
+      </w:r>
+    </w:p>
+    <w:p>
+      <w:pPr>
         <w:rPr>
           <w:rFonts w:ascii="Arial" w:eastAsia="Times New Roman" w:hAnsi="Arial" w:cs="Arial"/>
           <w:sz w:val="28"/>
@@ -1907,6 +3002,139 @@
     </w:p>
     <w:p>
       <w:pPr>
+        <w:spacing w:line="360" w:lineRule="auto"/>
+        <w:jc w:val="both"/>
+        <w:rPr>
+          <w:rFonts w:ascii="Times New Roman" w:eastAsia="SimSun" w:hAnsi="Times New Roman" w:cs="Times New Roman"/>
+          <w:color w:val="000000"/>
+          <w:szCs w:val="28"/>
+        </w:rPr>
+      </w:pPr>
+      <w:r>
+        <w:rPr>
+          <w:rFonts w:ascii="Times New Roman" w:eastAsia="SimSun" w:hAnsi="Times New Roman" w:cs="Times New Roman"/>
+          <w:color w:val="000000"/>
+          <w:szCs w:val="28"/>
+        </w:rPr>
+        <w:t xml:space="preserve">Thank you for your </w:t>
+      </w:r>
+      <w:r>
+        <w:rPr>
+          <w:rFonts w:ascii="Times New Roman" w:eastAsia="SimSun" w:hAnsi="Times New Roman" w:cs="Times New Roman"/>
+          <w:color w:val="000000"/>
+          <w:szCs w:val="28"/>
+        </w:rPr>
+        <w:t>professional comment.</w:t>
+      </w:r>
+    </w:p>
+    <w:p>
+      <w:pPr>
+        <w:spacing w:line="360" w:lineRule="auto"/>
+        <w:jc w:val="both"/>
+        <w:rPr>
+          <w:rFonts w:ascii="Times New Roman" w:eastAsia="SimSun" w:hAnsi="Times New Roman" w:cs="Times New Roman"/>
+          <w:color w:val="000000"/>
+          <w:szCs w:val="28"/>
+        </w:rPr>
+      </w:pPr>
+      <w:r>
+        <w:rPr>
+          <w:rFonts w:ascii="Times New Roman" w:eastAsia="SimSun" w:hAnsi="Times New Roman" w:cs="Times New Roman"/>
+          <w:color w:val="000000"/>
+          <w:szCs w:val="28"/>
+        </w:rPr>
+        <w:t xml:space="preserve">(1) In the manuscript, we have claimed the motivation of the conducted correlation analysis in the beginning of subsection </w:t>
+      </w:r>
+      <w:r>
+        <w:rPr>
+          <w:rFonts w:ascii="Times New Roman" w:eastAsia="SimSun" w:hAnsi="Times New Roman" w:cs="Times New Roman"/>
+          <w:i/>
+          <w:color w:val="000000"/>
+          <w:szCs w:val="28"/>
+        </w:rPr>
+        <w:t>Correlation analysis of rates and node times</w:t>
+      </w:r>
+      <w:r>
+        <w:rPr>
+          <w:rFonts w:ascii="Times New Roman" w:eastAsia="SimSun" w:hAnsi="Times New Roman" w:cs="Times New Roman"/>
+          <w:color w:val="000000"/>
+          <w:szCs w:val="28"/>
+        </w:rPr>
+        <w:t xml:space="preserve">. </w:t>
+      </w:r>
+    </w:p>
+    <w:p>
+      <w:pPr>
+        <w:spacing w:line="360" w:lineRule="auto"/>
+        <w:jc w:val="both"/>
+        <w:rPr>
+          <w:rFonts w:ascii="Times New Roman" w:eastAsia="SimSun" w:hAnsi="Times New Roman" w:cs="Times New Roman"/>
+          <w:color w:val="000000"/>
+          <w:szCs w:val="28"/>
+        </w:rPr>
+      </w:pPr>
+      <w:r>
+        <w:rPr>
+          <w:rFonts w:ascii="Times New Roman" w:eastAsia="SimSun" w:hAnsi="Times New Roman" w:cs="Times New Roman"/>
+          <w:color w:val="000000"/>
+          <w:szCs w:val="28"/>
+        </w:rPr>
+        <w:t xml:space="preserve">(2) We have corrected our </w:t>
+      </w:r>
+      <w:r>
+        <w:rPr>
+          <w:rFonts w:ascii="Times New Roman" w:eastAsia="SimSun" w:hAnsi="Times New Roman" w:cs="Times New Roman"/>
+          <w:color w:val="000000"/>
+          <w:szCs w:val="28"/>
+        </w:rPr>
+        <w:t xml:space="preserve">original </w:t>
+      </w:r>
+      <w:r>
+        <w:rPr>
+          <w:rFonts w:ascii="Times New Roman" w:eastAsia="SimSun" w:hAnsi="Times New Roman" w:cs="Times New Roman"/>
+          <w:color w:val="000000"/>
+          <w:szCs w:val="28"/>
+        </w:rPr>
+        <w:t>statement that "</w:t>
+      </w:r>
+      <w:r>
+        <w:rPr>
+          <w:rFonts w:ascii="Times New Roman" w:eastAsia="SimSun" w:hAnsi="Times New Roman" w:cs="Times New Roman"/>
+          <w:color w:val="000000"/>
+          <w:szCs w:val="28"/>
+        </w:rPr>
+        <w:t>With full length genomes now available, this limiting case might be approached in some data sets"</w:t>
+      </w:r>
+      <w:r>
+        <w:rPr>
+          <w:rFonts w:ascii="Times New Roman" w:eastAsia="SimSun" w:hAnsi="Times New Roman" w:cs="Times New Roman"/>
+          <w:color w:val="000000"/>
+          <w:szCs w:val="28"/>
+        </w:rPr>
+        <w:t xml:space="preserve">. </w:t>
+      </w:r>
+    </w:p>
+    <w:p>
+      <w:pPr>
+        <w:spacing w:line="360" w:lineRule="auto"/>
+        <w:jc w:val="both"/>
+        <w:rPr>
+          <w:rFonts w:ascii="Times New Roman" w:eastAsia="SimSun" w:hAnsi="Times New Roman" w:cs="Times New Roman"/>
+          <w:color w:val="000000"/>
+          <w:szCs w:val="28"/>
+        </w:rPr>
+      </w:pPr>
+      <w:r>
+        <w:rPr>
+          <w:rFonts w:ascii="Times New Roman" w:eastAsia="SimSun" w:hAnsi="Times New Roman" w:cs="Times New Roman"/>
+          <w:color w:val="000000"/>
+          <w:szCs w:val="28"/>
+        </w:rPr>
+        <w:t xml:space="preserve">(3) In the revised manuscript, we have updated correlation analysis by plotting the coefficient between branch length and rates.  </w:t>
+      </w:r>
+    </w:p>
+    <w:p>
+      <w:pPr>
         <w:rPr>
           <w:rFonts w:ascii="Arial" w:eastAsia="Times New Roman" w:hAnsi="Arial" w:cs="Arial"/>
           <w:sz w:val="28"/>
@@ -1927,6 +3155,7 @@
     </w:p>
     <w:p>
       <w:pPr>
+        <w:spacing w:line="360" w:lineRule="auto"/>
         <w:jc w:val="both"/>
         <w:rPr>
           <w:rFonts w:ascii="Calibri" w:eastAsia="SimSun" w:hAnsi="Calibri" w:cs="Times New Roman"/>
@@ -1943,17 +3172,19 @@
     </w:p>
     <w:p>
       <w:pPr>
-        <w:jc w:val="both"/>
-        <w:rPr>
-          <w:rFonts w:ascii="Calibri" w:eastAsia="SimSun" w:hAnsi="Calibri" w:cs="Times New Roman"/>
-          <w:i/>
-        </w:rPr>
-      </w:pPr>
-      <w:r>
-        <w:rPr>
-          <w:rFonts w:ascii="Calibri" w:eastAsia="SimSun" w:hAnsi="Calibri" w:cs="Times New Roman"/>
-          <w:i/>
-        </w:rPr>
+        <w:spacing w:line="360" w:lineRule="auto"/>
+        <w:jc w:val="both"/>
+        <w:rPr>
+          <w:rFonts w:ascii="Calibri" w:eastAsia="SimSun" w:hAnsi="Calibri" w:cs="Times New Roman"/>
+          <w:i/>
+        </w:rPr>
+      </w:pPr>
+      <w:r>
+        <w:rPr>
+          <w:rFonts w:ascii="Calibri" w:eastAsia="SimSun" w:hAnsi="Calibri" w:cs="Times New Roman"/>
+          <w:i/>
+        </w:rPr>
+        <w:lastRenderedPageBreak/>
         <w:t>(1) The relationship between son/</w:t>
       </w:r>
       <w:proofErr w:type="spellStart"/>
@@ -1975,6 +3206,7 @@
     </w:p>
     <w:p>
       <w:pPr>
+        <w:spacing w:line="360" w:lineRule="auto"/>
         <w:jc w:val="both"/>
         <w:rPr>
           <w:rFonts w:ascii="Calibri" w:eastAsia="SimSun" w:hAnsi="Calibri" w:cs="Times New Roman"/>
@@ -2015,12 +3247,657 @@
           <w:color w:val="E36C0A"/>
           <w:u w:val="single"/>
         </w:rPr>
+        <w:t>Author’s Response:</w:t>
+      </w:r>
+    </w:p>
+    <w:p>
+      <w:pPr>
+        <w:spacing w:line="360" w:lineRule="auto"/>
+        <w:jc w:val="both"/>
+        <w:rPr>
+          <w:rFonts w:ascii="Times New Roman" w:eastAsia="SimSun" w:hAnsi="Times New Roman" w:cs="Times New Roman"/>
+          <w:color w:val="000000"/>
+          <w:szCs w:val="28"/>
+        </w:rPr>
+      </w:pPr>
+      <w:r>
+        <w:rPr>
+          <w:rFonts w:ascii="Times New Roman" w:eastAsia="SimSun" w:hAnsi="Times New Roman" w:cs="Times New Roman"/>
+          <w:color w:val="000000"/>
+          <w:szCs w:val="28"/>
+        </w:rPr>
+        <w:t>Thank you for</w:t>
+      </w:r>
+      <w:r>
+        <w:rPr>
+          <w:rFonts w:ascii="Times New Roman" w:eastAsia="SimSun" w:hAnsi="Times New Roman" w:cs="Times New Roman"/>
+          <w:color w:val="000000"/>
+          <w:szCs w:val="28"/>
+        </w:rPr>
+        <w:t xml:space="preserve"> your comment.</w:t>
+      </w:r>
+    </w:p>
+    <w:p>
+      <w:pPr>
+        <w:spacing w:line="360" w:lineRule="auto"/>
+        <w:jc w:val="both"/>
+        <w:rPr>
+          <w:rFonts w:ascii="Times New Roman" w:eastAsia="SimSun" w:hAnsi="Times New Roman" w:cs="Times New Roman"/>
+          <w:color w:val="000000"/>
+          <w:szCs w:val="28"/>
+        </w:rPr>
+      </w:pPr>
+      <w:r>
+        <w:rPr>
+          <w:rFonts w:ascii="Times New Roman" w:eastAsia="SimSun" w:hAnsi="Times New Roman" w:cs="Times New Roman"/>
+          <w:color w:val="000000"/>
+          <w:szCs w:val="28"/>
+        </w:rPr>
+        <w:t xml:space="preserve">(1) </w:t>
+      </w:r>
+      <w:r>
+        <w:rPr>
+          <w:rFonts w:ascii="Times New Roman" w:eastAsia="SimSun" w:hAnsi="Times New Roman" w:cs="Times New Roman"/>
+          <w:color w:val="000000"/>
+          <w:szCs w:val="28"/>
+        </w:rPr>
+        <w:t xml:space="preserve">In the manuscript, we removed notations </w:t>
+      </w:r>
+      <w:r>
+        <w:rPr>
+          <w:rFonts w:ascii="Times New Roman" w:eastAsia="SimSun" w:hAnsi="Times New Roman" w:cs="Times New Roman"/>
+          <w:color w:val="000000"/>
+          <w:szCs w:val="28"/>
+        </w:rPr>
+        <w:t>"</w:t>
+      </w:r>
+      <w:proofErr w:type="spellStart"/>
+      <w:r>
+        <w:rPr>
+          <w:rFonts w:ascii="Times New Roman" w:eastAsia="SimSun" w:hAnsi="Times New Roman" w:cs="Times New Roman"/>
+          <w:color w:val="000000"/>
+          <w:szCs w:val="28"/>
+        </w:rPr>
+        <w:t>dau</w:t>
+      </w:r>
+      <w:proofErr w:type="spellEnd"/>
+      <w:r>
+        <w:rPr>
+          <w:rFonts w:ascii="Times New Roman" w:eastAsia="SimSun" w:hAnsi="Times New Roman" w:cs="Times New Roman"/>
+          <w:color w:val="000000"/>
+          <w:szCs w:val="28"/>
+        </w:rPr>
+        <w:t>/son</w:t>
+      </w:r>
+      <w:r>
+        <w:rPr>
+          <w:rFonts w:ascii="Times New Roman" w:eastAsia="SimSun" w:hAnsi="Times New Roman" w:cs="Times New Roman"/>
+          <w:color w:val="000000"/>
+          <w:szCs w:val="28"/>
+        </w:rPr>
+        <w:t>"</w:t>
+      </w:r>
+      <w:r>
+        <w:rPr>
+          <w:rFonts w:ascii="Times New Roman" w:eastAsia="SimSun" w:hAnsi="Times New Roman" w:cs="Times New Roman"/>
+          <w:color w:val="000000"/>
+          <w:szCs w:val="28"/>
+        </w:rPr>
+        <w:t xml:space="preserve"> and use </w:t>
+      </w:r>
+      <w:r>
+        <w:rPr>
+          <w:rFonts w:ascii="Times New Roman" w:eastAsia="SimSun" w:hAnsi="Times New Roman" w:cs="Times New Roman"/>
+          <w:color w:val="000000"/>
+          <w:szCs w:val="28"/>
+        </w:rPr>
+        <w:t>"</w:t>
+      </w:r>
+      <w:r>
+        <w:rPr>
+          <w:rFonts w:ascii="Times New Roman" w:eastAsia="SimSun" w:hAnsi="Times New Roman" w:cs="Times New Roman"/>
+          <w:color w:val="000000"/>
+          <w:szCs w:val="28"/>
+        </w:rPr>
+        <w:t>L/R</w:t>
+      </w:r>
+      <w:r>
+        <w:rPr>
+          <w:rFonts w:ascii="Times New Roman" w:eastAsia="SimSun" w:hAnsi="Times New Roman" w:cs="Times New Roman"/>
+          <w:color w:val="000000"/>
+          <w:szCs w:val="28"/>
+        </w:rPr>
+        <w:t>"</w:t>
+      </w:r>
+      <w:r>
+        <w:rPr>
+          <w:rFonts w:ascii="Times New Roman" w:eastAsia="SimSun" w:hAnsi="Times New Roman" w:cs="Times New Roman"/>
+          <w:color w:val="000000"/>
+          <w:szCs w:val="28"/>
+        </w:rPr>
+        <w:t xml:space="preserve"> to denote the two child nodes</w:t>
+      </w:r>
+      <w:r>
+        <w:rPr>
+          <w:rFonts w:ascii="Times New Roman" w:eastAsia="SimSun" w:hAnsi="Times New Roman" w:cs="Times New Roman"/>
+          <w:color w:val="000000"/>
+          <w:szCs w:val="28"/>
+        </w:rPr>
+        <w:t xml:space="preserve"> of </w:t>
+      </w:r>
+      <w:r>
+        <w:rPr>
+          <w:rFonts w:ascii="Times New Roman" w:eastAsia="SimSun" w:hAnsi="Times New Roman" w:cs="Times New Roman"/>
+          <w:color w:val="000000"/>
+          <w:szCs w:val="28"/>
+        </w:rPr>
+        <w:t>the root in Big Pulley, so that the notations are consistent throughout the whole manuscript and easier for readers to understand.</w:t>
+      </w:r>
+    </w:p>
+    <w:p>
+      <w:pPr>
+        <w:spacing w:line="360" w:lineRule="auto"/>
+        <w:jc w:val="both"/>
+        <w:rPr>
+          <w:rFonts w:ascii="Times New Roman" w:eastAsia="SimSun" w:hAnsi="Times New Roman" w:cs="Times New Roman"/>
+          <w:color w:val="000000"/>
+          <w:szCs w:val="28"/>
+        </w:rPr>
+      </w:pPr>
+    </w:p>
+    <w:p>
+      <w:pPr>
+        <w:spacing w:line="360" w:lineRule="auto"/>
+        <w:jc w:val="both"/>
+        <w:rPr>
+          <w:rFonts w:ascii="Times New Roman" w:eastAsia="SimSun" w:hAnsi="Times New Roman" w:cs="Times New Roman"/>
+          <w:color w:val="000000"/>
+          <w:szCs w:val="28"/>
+        </w:rPr>
+      </w:pPr>
+      <w:r>
+        <w:rPr>
+          <w:rFonts w:ascii="Times New Roman" w:eastAsia="SimSun" w:hAnsi="Times New Roman" w:cs="Times New Roman"/>
+          <w:color w:val="000000"/>
+          <w:szCs w:val="28"/>
+        </w:rPr>
+        <w:t xml:space="preserve">(2) </w:t>
+      </w:r>
+      <w:r>
+        <w:rPr>
+          <w:rFonts w:ascii="Times New Roman" w:eastAsia="SimSun" w:hAnsi="Times New Roman" w:cs="Times New Roman"/>
+          <w:color w:val="000000"/>
+          <w:szCs w:val="28"/>
+        </w:rPr>
+        <w:t xml:space="preserve">We have added a paragraph to briefly explain the </w:t>
+      </w:r>
+      <w:r>
+        <w:rPr>
+          <w:rFonts w:ascii="Times New Roman" w:eastAsia="SimSun" w:hAnsi="Times New Roman" w:cs="Times New Roman"/>
+          <w:color w:val="000000"/>
+          <w:szCs w:val="28"/>
+        </w:rPr>
+        <w:t>motivation, design, and goals of the experiments</w:t>
+      </w:r>
+      <w:r>
+        <w:rPr>
+          <w:rFonts w:ascii="Times New Roman" w:eastAsia="SimSun" w:hAnsi="Times New Roman" w:cs="Times New Roman"/>
+          <w:color w:val="000000"/>
+          <w:szCs w:val="28"/>
+        </w:rPr>
+        <w:t xml:space="preserve"> </w:t>
+      </w:r>
+      <w:r>
+        <w:rPr>
+          <w:rFonts w:ascii="Times New Roman" w:eastAsia="SimSun" w:hAnsi="Times New Roman" w:cs="Times New Roman"/>
+          <w:color w:val="000000"/>
+          <w:szCs w:val="28"/>
+        </w:rPr>
+        <w:t xml:space="preserve">in </w:t>
+      </w:r>
+      <w:r>
+        <w:rPr>
+          <w:rFonts w:ascii="Times New Roman" w:eastAsia="SimSun" w:hAnsi="Times New Roman" w:cs="Times New Roman"/>
+          <w:i/>
+          <w:color w:val="000000"/>
+          <w:szCs w:val="28"/>
+        </w:rPr>
+        <w:t>Section Sampling from the prior</w:t>
+      </w:r>
+      <w:r>
+        <w:rPr>
+          <w:rFonts w:ascii="Times New Roman" w:eastAsia="SimSun" w:hAnsi="Times New Roman" w:cs="Times New Roman"/>
+          <w:color w:val="000000"/>
+          <w:szCs w:val="28"/>
+        </w:rPr>
+        <w:t xml:space="preserve"> in the revised manuscript. </w:t>
+      </w:r>
+    </w:p>
+    <w:p>
+      <w:pPr>
+        <w:rPr>
+          <w:rFonts w:ascii="Arial" w:eastAsia="Times New Roman" w:hAnsi="Arial" w:cs="Arial"/>
+          <w:sz w:val="28"/>
+          <w:szCs w:val="28"/>
+          <w:lang w:eastAsia="zh-CN"/>
+        </w:rPr>
+      </w:pPr>
+    </w:p>
+    <w:p>
+      <w:pPr>
+        <w:rPr>
+          <w:rFonts w:ascii="Arial" w:eastAsia="Times New Roman" w:hAnsi="Arial" w:cs="Arial"/>
+          <w:sz w:val="28"/>
+          <w:szCs w:val="28"/>
+          <w:lang w:eastAsia="zh-CN"/>
+        </w:rPr>
+      </w:pPr>
+    </w:p>
+    <w:p>
+      <w:pPr>
+        <w:spacing w:line="360" w:lineRule="auto"/>
+        <w:jc w:val="both"/>
+        <w:rPr>
+          <w:rFonts w:ascii="Calibri" w:eastAsia="SimSun" w:hAnsi="Calibri" w:cs="Times New Roman"/>
+          <w:i/>
+        </w:rPr>
+      </w:pPr>
+      <w:r>
+        <w:rPr>
+          <w:rFonts w:ascii="Calibri" w:eastAsia="SimSun" w:hAnsi="Calibri" w:cs="Times New Roman"/>
+          <w:i/>
+        </w:rPr>
+        <w:t>6. The numbering on the figures and tables is perplexing. A number of tables and figures are only referenced from the appendix but have lower numbers than main-text figures and tables. This makes it seem as if one has accidentally skipped portions of the manuscript when reading through it.</w:t>
+      </w:r>
+    </w:p>
+    <w:p>
+      <w:pPr>
+        <w:spacing w:line="360" w:lineRule="auto"/>
+        <w:ind w:left="120" w:hangingChars="50" w:hanging="120"/>
+        <w:jc w:val="both"/>
+        <w:rPr>
+          <w:rFonts w:ascii="Times New Roman" w:eastAsia="SimSun" w:hAnsi="Times New Roman" w:cs="Times New Roman"/>
+          <w:b/>
+          <w:color w:val="E36C0A"/>
+          <w:u w:val="single"/>
+        </w:rPr>
+      </w:pPr>
+      <w:r>
+        <w:rPr>
+          <w:rFonts w:ascii="Times New Roman" w:eastAsia="SimSun" w:hAnsi="Times New Roman" w:cs="Times New Roman"/>
+          <w:b/>
+          <w:color w:val="E36C0A"/>
+          <w:u w:val="single"/>
+        </w:rPr>
+        <w:t>Author’s Response:</w:t>
+      </w:r>
+    </w:p>
+    <w:p>
+      <w:pPr>
+        <w:spacing w:line="360" w:lineRule="auto"/>
+        <w:jc w:val="both"/>
+        <w:rPr>
+          <w:rFonts w:ascii="Times New Roman" w:eastAsia="SimSun" w:hAnsi="Times New Roman" w:cs="Times New Roman"/>
+          <w:color w:val="000000"/>
+          <w:szCs w:val="28"/>
+          <w:lang w:val="en-US" w:eastAsia="zh-CN"/>
+        </w:rPr>
+      </w:pPr>
+      <w:r>
+        <w:rPr>
+          <w:rFonts w:ascii="Times New Roman" w:eastAsia="SimSun" w:hAnsi="Times New Roman" w:cs="Times New Roman"/>
+          <w:color w:val="000000"/>
+          <w:szCs w:val="28"/>
+        </w:rPr>
+        <w:t xml:space="preserve">We apologize for the </w:t>
+      </w:r>
+      <w:r>
+        <w:rPr>
+          <w:rFonts w:ascii="Times New Roman" w:eastAsia="SimSun" w:hAnsi="Times New Roman" w:cs="Times New Roman"/>
+          <w:color w:val="000000"/>
+          <w:szCs w:val="28"/>
+        </w:rPr>
+        <w:t xml:space="preserve">disordered </w:t>
+      </w:r>
+      <w:r>
+        <w:rPr>
+          <w:rFonts w:ascii="Times New Roman" w:eastAsia="SimSun" w:hAnsi="Times New Roman" w:cs="Times New Roman"/>
+          <w:color w:val="000000"/>
+          <w:szCs w:val="28"/>
+          <w:lang w:val="en-US" w:eastAsia="zh-CN"/>
+        </w:rPr>
+        <w:t>figures and tables</w:t>
+      </w:r>
+      <w:r>
+        <w:rPr>
+          <w:rFonts w:ascii="Times New Roman" w:eastAsia="SimSun" w:hAnsi="Times New Roman" w:cs="Times New Roman"/>
+          <w:color w:val="000000"/>
+          <w:szCs w:val="28"/>
+          <w:lang w:val="en-US" w:eastAsia="zh-CN"/>
+        </w:rPr>
+        <w:t xml:space="preserve"> in the original manuscript.</w:t>
+      </w:r>
+    </w:p>
+    <w:p>
+      <w:pPr>
+        <w:spacing w:line="360" w:lineRule="auto"/>
+        <w:jc w:val="both"/>
+        <w:rPr>
+          <w:rFonts w:ascii="Times New Roman" w:eastAsia="SimSun" w:hAnsi="Times New Roman" w:cs="Times New Roman"/>
+          <w:color w:val="000000"/>
+          <w:szCs w:val="28"/>
+          <w:lang w:val="en-US" w:eastAsia="zh-CN"/>
+        </w:rPr>
+      </w:pPr>
+      <w:r>
+        <w:rPr>
+          <w:rFonts w:ascii="Times New Roman" w:eastAsia="SimSun" w:hAnsi="Times New Roman" w:cs="Times New Roman"/>
+          <w:color w:val="000000"/>
+          <w:szCs w:val="28"/>
+          <w:lang w:val="en-US" w:eastAsia="zh-CN"/>
+        </w:rPr>
+        <w:t>In the revised manuscript, we have made the numbering on the figures and tables consistent with the referred order in the</w:t>
+      </w:r>
+      <w:r>
+        <w:rPr>
+          <w:rFonts w:ascii="Times New Roman" w:eastAsia="SimSun" w:hAnsi="Times New Roman" w:cs="Times New Roman"/>
+          <w:color w:val="000000"/>
+          <w:szCs w:val="28"/>
+          <w:lang w:val="en-US" w:eastAsia="zh-CN"/>
+        </w:rPr>
+        <w:t xml:space="preserve"> main text and appendix.</w:t>
+      </w:r>
+    </w:p>
+    <w:p>
+      <w:pPr>
+        <w:spacing w:line="360" w:lineRule="auto"/>
+        <w:jc w:val="both"/>
+        <w:rPr>
+          <w:rFonts w:ascii="Times New Roman" w:eastAsia="SimSun" w:hAnsi="Times New Roman" w:cs="Times New Roman"/>
+          <w:color w:val="000000"/>
+          <w:szCs w:val="28"/>
+          <w:lang w:val="en-US" w:eastAsia="zh-CN"/>
+        </w:rPr>
+      </w:pPr>
+    </w:p>
+    <w:p>
+      <w:pPr>
+        <w:rPr>
+          <w:rFonts w:ascii="Arial" w:eastAsia="Times New Roman" w:hAnsi="Arial" w:cs="Arial"/>
+          <w:sz w:val="28"/>
+          <w:szCs w:val="28"/>
+          <w:lang w:eastAsia="zh-CN"/>
+        </w:rPr>
+      </w:pPr>
+    </w:p>
+    <w:p>
+      <w:pPr>
+        <w:rPr>
+          <w:rFonts w:ascii="Arial" w:eastAsia="Times New Roman" w:hAnsi="Arial" w:cs="Arial"/>
+          <w:sz w:val="28"/>
+          <w:szCs w:val="28"/>
+          <w:lang w:eastAsia="zh-CN"/>
+        </w:rPr>
+      </w:pPr>
+    </w:p>
+    <w:p>
+      <w:pPr>
+        <w:spacing w:line="360" w:lineRule="auto"/>
+        <w:jc w:val="both"/>
+        <w:rPr>
+          <w:rFonts w:ascii="Calibri" w:eastAsia="SimSun" w:hAnsi="Calibri" w:cs="Times New Roman"/>
+          <w:i/>
+        </w:rPr>
+      </w:pPr>
+      <w:r>
+        <w:rPr>
+          <w:rFonts w:ascii="Calibri" w:eastAsia="SimSun" w:hAnsi="Calibri" w:cs="Times New Roman"/>
+          <w:i/>
+        </w:rPr>
+        <w:t>7. The proposal to infer unrooted trees and then use those as data is interesting. Some discussion of related approaches (see below) is in order.</w:t>
+      </w:r>
+    </w:p>
+    <w:p>
+      <w:pPr>
+        <w:spacing w:line="360" w:lineRule="auto"/>
+        <w:jc w:val="both"/>
+        <w:rPr>
+          <w:rFonts w:ascii="Calibri" w:eastAsia="SimSun" w:hAnsi="Calibri" w:cs="Times New Roman"/>
+          <w:i/>
+        </w:rPr>
+      </w:pPr>
+      <w:r>
+        <w:rPr>
+          <w:rFonts w:ascii="Calibri" w:eastAsia="SimSun" w:hAnsi="Calibri" w:cs="Times New Roman"/>
+          <w:i/>
+        </w:rPr>
+        <w:t xml:space="preserve">(1) Thorne and </w:t>
+      </w:r>
+      <w:proofErr w:type="spellStart"/>
+      <w:r>
+        <w:rPr>
+          <w:rFonts w:ascii="Calibri" w:eastAsia="SimSun" w:hAnsi="Calibri" w:cs="Times New Roman"/>
+          <w:i/>
+        </w:rPr>
+        <w:t>Kishino</w:t>
+      </w:r>
+      <w:proofErr w:type="spellEnd"/>
+      <w:r>
+        <w:rPr>
+          <w:rFonts w:ascii="Calibri" w:eastAsia="SimSun" w:hAnsi="Calibri" w:cs="Times New Roman"/>
+          <w:i/>
+        </w:rPr>
+        <w:t xml:space="preserve"> (1998), </w:t>
+      </w:r>
+      <w:proofErr w:type="spellStart"/>
+      <w:r>
+        <w:rPr>
+          <w:rFonts w:ascii="Calibri" w:eastAsia="SimSun" w:hAnsi="Calibri" w:cs="Times New Roman"/>
+          <w:i/>
+        </w:rPr>
+        <w:t>Guindon</w:t>
+      </w:r>
+      <w:proofErr w:type="spellEnd"/>
+      <w:r>
+        <w:rPr>
+          <w:rFonts w:ascii="Calibri" w:eastAsia="SimSun" w:hAnsi="Calibri" w:cs="Times New Roman"/>
+          <w:i/>
+        </w:rPr>
+        <w:t xml:space="preserve"> (2010), and dos Reis and Yang (2011) perform a pre-MCMC step to approximate the likelihood surface of the underlying unrooted phylogeny, bypassing the need for the pruning algorithm but allowing for changes to the genetic distances.</w:t>
+      </w:r>
+    </w:p>
+    <w:p>
+      <w:pPr>
+        <w:spacing w:line="360" w:lineRule="auto"/>
+        <w:jc w:val="both"/>
+        <w:rPr>
+          <w:rFonts w:ascii="Calibri" w:eastAsia="SimSun" w:hAnsi="Calibri" w:cs="Times New Roman"/>
+          <w:i/>
+        </w:rPr>
+      </w:pPr>
+      <w:r>
+        <w:rPr>
+          <w:rFonts w:ascii="Calibri" w:eastAsia="SimSun" w:hAnsi="Calibri" w:cs="Times New Roman"/>
+          <w:i/>
+        </w:rPr>
+        <w:t xml:space="preserve">(2) Non-Bayesian methods such as </w:t>
+      </w:r>
+      <w:proofErr w:type="spellStart"/>
+      <w:r>
+        <w:rPr>
+          <w:rFonts w:ascii="Calibri" w:eastAsia="SimSun" w:hAnsi="Calibri" w:cs="Times New Roman"/>
+          <w:i/>
+        </w:rPr>
+        <w:t>TreeTime</w:t>
+      </w:r>
+      <w:proofErr w:type="spellEnd"/>
+      <w:r>
+        <w:rPr>
+          <w:rFonts w:ascii="Calibri" w:eastAsia="SimSun" w:hAnsi="Calibri" w:cs="Times New Roman"/>
+          <w:i/>
+        </w:rPr>
+        <w:t xml:space="preserve"> (</w:t>
+      </w:r>
+      <w:proofErr w:type="spellStart"/>
+      <w:r>
+        <w:rPr>
+          <w:rFonts w:ascii="Calibri" w:eastAsia="SimSun" w:hAnsi="Calibri" w:cs="Times New Roman"/>
+          <w:i/>
+        </w:rPr>
+        <w:t>Sagulenko</w:t>
+      </w:r>
+      <w:proofErr w:type="spellEnd"/>
+      <w:r>
+        <w:rPr>
+          <w:rFonts w:ascii="Calibri" w:eastAsia="SimSun" w:hAnsi="Calibri" w:cs="Times New Roman"/>
+          <w:i/>
+        </w:rPr>
+        <w:t xml:space="preserve"> et al. 2018), r8s (Sanderson 2003), and LSD (To et al. 2015) use an </w:t>
+      </w:r>
+      <w:proofErr w:type="spellStart"/>
+      <w:r>
+        <w:rPr>
+          <w:rFonts w:ascii="Calibri" w:eastAsia="SimSun" w:hAnsi="Calibri" w:cs="Times New Roman"/>
+          <w:i/>
+        </w:rPr>
+        <w:t>unroted</w:t>
+      </w:r>
+      <w:proofErr w:type="spellEnd"/>
+      <w:r>
+        <w:rPr>
+          <w:rFonts w:ascii="Calibri" w:eastAsia="SimSun" w:hAnsi="Calibri" w:cs="Times New Roman"/>
+          <w:i/>
+        </w:rPr>
+        <w:t xml:space="preserve"> phylogeny as data to estimate the time tree.</w:t>
+      </w:r>
+    </w:p>
+    <w:p>
+      <w:pPr>
+        <w:spacing w:line="360" w:lineRule="auto"/>
+        <w:ind w:left="120" w:hangingChars="50" w:hanging="120"/>
+        <w:jc w:val="both"/>
+        <w:rPr>
+          <w:rFonts w:ascii="Times New Roman" w:eastAsia="SimSun" w:hAnsi="Times New Roman" w:cs="Times New Roman"/>
+          <w:b/>
+          <w:color w:val="E36C0A"/>
+          <w:u w:val="single"/>
+        </w:rPr>
+      </w:pPr>
+      <w:r>
+        <w:rPr>
+          <w:rFonts w:ascii="Times New Roman" w:eastAsia="SimSun" w:hAnsi="Times New Roman" w:cs="Times New Roman"/>
+          <w:b/>
+          <w:color w:val="E36C0A"/>
+          <w:u w:val="single"/>
+        </w:rPr>
         <w:lastRenderedPageBreak/>
         <w:t>Author’s Response:</w:t>
       </w:r>
     </w:p>
     <w:p>
       <w:pPr>
+        <w:spacing w:line="360" w:lineRule="auto"/>
+        <w:jc w:val="both"/>
+        <w:rPr>
+          <w:rFonts w:ascii="Times New Roman" w:eastAsia="SimSun" w:hAnsi="Times New Roman" w:cs="Times New Roman"/>
+          <w:color w:val="000000"/>
+          <w:szCs w:val="28"/>
+        </w:rPr>
+      </w:pPr>
+      <w:r>
+        <w:rPr>
+          <w:rFonts w:ascii="Times New Roman" w:eastAsia="SimSun" w:hAnsi="Times New Roman" w:cs="Times New Roman"/>
+          <w:color w:val="000000"/>
+          <w:szCs w:val="28"/>
+        </w:rPr>
+        <w:t>Thank you for prov</w:t>
+      </w:r>
+      <w:r>
+        <w:rPr>
+          <w:rFonts w:ascii="Times New Roman" w:eastAsia="SimSun" w:hAnsi="Times New Roman" w:cs="Times New Roman"/>
+          <w:color w:val="000000"/>
+          <w:szCs w:val="28"/>
+        </w:rPr>
+        <w:t>idi</w:t>
+      </w:r>
+      <w:r>
+        <w:rPr>
+          <w:rFonts w:ascii="Times New Roman" w:eastAsia="SimSun" w:hAnsi="Times New Roman" w:cs="Times New Roman"/>
+          <w:color w:val="000000"/>
+          <w:szCs w:val="28"/>
+        </w:rPr>
+        <w:t>ng us th</w:t>
+      </w:r>
+      <w:r>
+        <w:rPr>
+          <w:rFonts w:ascii="Times New Roman" w:eastAsia="SimSun" w:hAnsi="Times New Roman" w:cs="Times New Roman"/>
+          <w:color w:val="000000"/>
+          <w:szCs w:val="28"/>
+        </w:rPr>
+        <w:t xml:space="preserve">ese important </w:t>
+      </w:r>
+      <w:r>
+        <w:rPr>
+          <w:rFonts w:ascii="Times New Roman" w:eastAsia="SimSun" w:hAnsi="Times New Roman" w:cs="Times New Roman"/>
+          <w:color w:val="000000"/>
+          <w:szCs w:val="28"/>
+        </w:rPr>
+        <w:t>literatures</w:t>
+      </w:r>
+      <w:r>
+        <w:rPr>
+          <w:rFonts w:ascii="Times New Roman" w:eastAsia="SimSun" w:hAnsi="Times New Roman" w:cs="Times New Roman"/>
+          <w:color w:val="000000"/>
+          <w:szCs w:val="28"/>
+        </w:rPr>
+        <w:t>.</w:t>
+      </w:r>
+    </w:p>
+    <w:p>
+      <w:pPr>
+        <w:spacing w:line="360" w:lineRule="auto"/>
+        <w:jc w:val="both"/>
+        <w:rPr>
+          <w:rFonts w:ascii="Times New Roman" w:eastAsia="SimSun" w:hAnsi="Times New Roman" w:cs="Times New Roman"/>
+          <w:color w:val="000000"/>
+          <w:szCs w:val="28"/>
+        </w:rPr>
+      </w:pPr>
+      <w:r>
+        <w:rPr>
+          <w:rFonts w:ascii="Times New Roman" w:eastAsia="SimSun" w:hAnsi="Times New Roman" w:cs="Times New Roman"/>
+          <w:color w:val="000000"/>
+          <w:szCs w:val="28"/>
+        </w:rPr>
+        <w:t>We have added some discussion</w:t>
+      </w:r>
+      <w:r>
+        <w:rPr>
+          <w:rFonts w:ascii="Times New Roman" w:eastAsia="SimSun" w:hAnsi="Times New Roman" w:cs="Times New Roman"/>
+          <w:color w:val="000000"/>
+          <w:szCs w:val="28"/>
+        </w:rPr>
+        <w:t>s</w:t>
+      </w:r>
+      <w:r>
+        <w:rPr>
+          <w:rFonts w:ascii="Times New Roman" w:eastAsia="SimSun" w:hAnsi="Times New Roman" w:cs="Times New Roman"/>
+          <w:color w:val="000000"/>
+          <w:szCs w:val="28"/>
+        </w:rPr>
+        <w:t xml:space="preserve"> about </w:t>
+      </w:r>
+      <w:r>
+        <w:rPr>
+          <w:rFonts w:ascii="Times New Roman" w:eastAsia="SimSun" w:hAnsi="Times New Roman" w:cs="Times New Roman"/>
+          <w:color w:val="000000"/>
+          <w:szCs w:val="28"/>
+        </w:rPr>
+        <w:t>these referred works in the revised manuscript after reading carefully.</w:t>
+      </w:r>
+    </w:p>
+    <w:p>
+      <w:pPr>
         <w:rPr>
           <w:rFonts w:ascii="Arial" w:eastAsia="Times New Roman" w:hAnsi="Arial" w:cs="Arial"/>
           <w:sz w:val="28"/>
@@ -2041,18 +3918,67 @@
     </w:p>
     <w:p>
       <w:pPr>
-        <w:jc w:val="both"/>
-        <w:rPr>
-          <w:rFonts w:ascii="Calibri" w:eastAsia="SimSun" w:hAnsi="Calibri" w:cs="Times New Roman"/>
-          <w:i/>
-        </w:rPr>
-      </w:pPr>
-      <w:r>
-        <w:rPr>
-          <w:rFonts w:ascii="Calibri" w:eastAsia="SimSun" w:hAnsi="Calibri" w:cs="Times New Roman"/>
-          <w:i/>
-        </w:rPr>
-        <w:t>6. The numbering on the figures and tables is perplexing. A number of tables and figures are only referenced from the appendix but have lower numbers than main-text figures and tables. This makes it seem as if one has accidentally skipped portions of the manuscript when reading through it.</w:t>
+        <w:spacing w:line="360" w:lineRule="auto"/>
+        <w:rPr>
+          <w:rFonts w:ascii="Times New Roman" w:eastAsia="SimSun" w:hAnsi="Times New Roman" w:cs="Times New Roman"/>
+          <w:b/>
+          <w:color w:val="00B050"/>
+          <w:sz w:val="28"/>
+        </w:rPr>
+      </w:pPr>
+      <w:r>
+        <w:rPr>
+          <w:rFonts w:ascii="Times New Roman" w:eastAsia="SimSun" w:hAnsi="Times New Roman" w:cs="Times New Roman"/>
+          <w:b/>
+          <w:color w:val="00B050"/>
+          <w:sz w:val="28"/>
+        </w:rPr>
+        <w:t>Typos and Other Minor Comments</w:t>
+      </w:r>
+    </w:p>
+    <w:p>
+      <w:pPr>
+        <w:spacing w:line="360" w:lineRule="auto"/>
+        <w:jc w:val="both"/>
+        <w:rPr>
+          <w:rFonts w:ascii="Calibri" w:eastAsia="SimSun" w:hAnsi="Calibri" w:cs="Times New Roman"/>
+          <w:i/>
+        </w:rPr>
+      </w:pPr>
+      <w:r>
+        <w:rPr>
+          <w:rFonts w:ascii="Calibri" w:eastAsia="SimSun" w:hAnsi="Calibri" w:cs="Times New Roman"/>
+          <w:i/>
+        </w:rPr>
+        <w:t>1. While the operators as discussed in this paper are, to my knowledge, novel, others have used operators similar to the proposal on internal node heights</w:t>
+      </w:r>
+      <w:r>
+        <w:rPr>
+          <w:rFonts w:ascii="Calibri" w:eastAsia="SimSun" w:hAnsi="Calibri" w:cs="Times New Roman"/>
+          <w:i/>
+        </w:rPr>
+        <w:t xml:space="preserve"> (e.g. </w:t>
+      </w:r>
+      <w:r>
+        <w:rPr>
+          <w:rFonts w:ascii="Calibri" w:eastAsia="SimSun" w:hAnsi="Calibri" w:cs="Times New Roman"/>
+          <w:i/>
+        </w:rPr>
+        <w:t>https://github.com/r</w:t>
+      </w:r>
+      <w:r>
+        <w:rPr>
+          <w:rFonts w:ascii="Calibri" w:eastAsia="SimSun" w:hAnsi="Calibri" w:cs="Times New Roman"/>
+          <w:i/>
+        </w:rPr>
+        <w:t>-</w:t>
+      </w:r>
+      <w:r>
+        <w:rPr>
+          <w:rFonts w:ascii="Calibri" w:eastAsia="SimSun" w:hAnsi="Calibri" w:cs="Times New Roman"/>
+          <w:i/>
+        </w:rPr>
+        <w:t>evbayes/revbayes/blob/master/src/core/moves/compound/RateAgeBetaShift.cpp)</w:t>
       </w:r>
     </w:p>
     <w:p>
@@ -2079,54 +4005,105 @@
     </w:p>
     <w:p>
       <w:pPr>
-        <w:rPr>
-          <w:rFonts w:ascii="Arial" w:eastAsia="Times New Roman" w:hAnsi="Arial" w:cs="Arial"/>
-          <w:sz w:val="28"/>
-          <w:szCs w:val="28"/>
-          <w:lang w:eastAsia="zh-CN"/>
-        </w:rPr>
-      </w:pPr>
-    </w:p>
-    <w:p>
-      <w:pPr>
-        <w:rPr>
-          <w:rFonts w:ascii="Arial" w:eastAsia="Times New Roman" w:hAnsi="Arial" w:cs="Arial"/>
-          <w:sz w:val="28"/>
-          <w:szCs w:val="28"/>
-          <w:lang w:eastAsia="zh-CN"/>
-        </w:rPr>
-      </w:pPr>
-    </w:p>
-    <w:p>
-      <w:pPr>
-        <w:jc w:val="both"/>
-        <w:rPr>
-          <w:rFonts w:ascii="Calibri" w:eastAsia="SimSun" w:hAnsi="Calibri" w:cs="Times New Roman"/>
-          <w:i/>
-        </w:rPr>
-      </w:pPr>
-      <w:r>
-        <w:rPr>
-          <w:rFonts w:ascii="Calibri" w:eastAsia="SimSun" w:hAnsi="Calibri" w:cs="Times New Roman"/>
-          <w:i/>
-        </w:rPr>
-        <w:t>7. The proposal to infer unrooted trees and then use those as data is interesting. Some discussion of related approaches (see below) is in order.</w:t>
-      </w:r>
-    </w:p>
-    <w:p>
-      <w:pPr>
-        <w:jc w:val="both"/>
-        <w:rPr>
-          <w:rFonts w:ascii="Calibri" w:eastAsia="SimSun" w:hAnsi="Calibri" w:cs="Times New Roman"/>
-          <w:i/>
-        </w:rPr>
-      </w:pPr>
-      <w:r>
-        <w:rPr>
-          <w:rFonts w:ascii="Calibri" w:eastAsia="SimSun" w:hAnsi="Calibri" w:cs="Times New Roman"/>
-          <w:i/>
-        </w:rPr>
-        <w:t xml:space="preserve">(1) Thorne and </w:t>
+        <w:spacing w:line="360" w:lineRule="auto"/>
+        <w:jc w:val="both"/>
+        <w:rPr>
+          <w:rFonts w:ascii="Times New Roman" w:eastAsia="SimSun" w:hAnsi="Times New Roman" w:cs="Times New Roman"/>
+          <w:color w:val="000000"/>
+          <w:szCs w:val="28"/>
+        </w:rPr>
+      </w:pPr>
+      <w:r>
+        <w:rPr>
+          <w:rFonts w:ascii="Times New Roman" w:eastAsia="SimSun" w:hAnsi="Times New Roman" w:cs="Times New Roman"/>
+          <w:color w:val="000000"/>
+          <w:szCs w:val="28"/>
+        </w:rPr>
+        <w:t xml:space="preserve">Thank you for </w:t>
+      </w:r>
+      <w:r>
+        <w:rPr>
+          <w:rFonts w:ascii="Times New Roman" w:eastAsia="SimSun" w:hAnsi="Times New Roman" w:cs="Times New Roman"/>
+          <w:color w:val="000000"/>
+          <w:szCs w:val="28"/>
+        </w:rPr>
+        <w:t>prov</w:t>
+      </w:r>
+      <w:r>
+        <w:rPr>
+          <w:rFonts w:ascii="Times New Roman" w:eastAsia="SimSun" w:hAnsi="Times New Roman" w:cs="Times New Roman"/>
+          <w:color w:val="000000"/>
+          <w:szCs w:val="28"/>
+        </w:rPr>
+        <w:t>id</w:t>
+      </w:r>
+      <w:r>
+        <w:rPr>
+          <w:rFonts w:ascii="Times New Roman" w:eastAsia="SimSun" w:hAnsi="Times New Roman" w:cs="Times New Roman"/>
+          <w:color w:val="000000"/>
+          <w:szCs w:val="28"/>
+        </w:rPr>
+        <w:t>ing us the link</w:t>
+      </w:r>
+      <w:r>
+        <w:rPr>
+          <w:rFonts w:ascii="Times New Roman" w:eastAsia="SimSun" w:hAnsi="Times New Roman" w:cs="Times New Roman"/>
+          <w:color w:val="000000"/>
+          <w:szCs w:val="28"/>
+        </w:rPr>
+        <w:t>.</w:t>
+      </w:r>
+    </w:p>
+    <w:p>
+      <w:pPr>
+        <w:spacing w:line="360" w:lineRule="auto"/>
+        <w:jc w:val="both"/>
+        <w:rPr>
+          <w:rFonts w:ascii="Times New Roman" w:eastAsia="SimSun" w:hAnsi="Times New Roman" w:cs="Times New Roman"/>
+          <w:color w:val="000000"/>
+          <w:szCs w:val="28"/>
+        </w:rPr>
+      </w:pPr>
+      <w:r>
+        <w:rPr>
+          <w:rFonts w:ascii="Times New Roman" w:eastAsia="SimSun" w:hAnsi="Times New Roman" w:cs="Times New Roman"/>
+          <w:color w:val="000000"/>
+          <w:szCs w:val="28"/>
+        </w:rPr>
+        <w:t xml:space="preserve">After reviewing the code, </w:t>
+      </w:r>
+      <w:r>
+        <w:rPr>
+          <w:rFonts w:ascii="Times New Roman" w:eastAsia="SimSun" w:hAnsi="Times New Roman" w:cs="Times New Roman"/>
+          <w:color w:val="000000"/>
+          <w:szCs w:val="28"/>
+        </w:rPr>
+        <w:t>we found that</w:t>
+      </w:r>
+    </w:p>
+    <w:p>
+      <w:pPr>
+        <w:rPr>
+          <w:rFonts w:ascii="Calibri" w:eastAsia="SimSun" w:hAnsi="Calibri" w:cs="Times New Roman"/>
+          <w:i/>
+        </w:rPr>
+      </w:pPr>
+    </w:p>
+    <w:p>
+      <w:pPr>
+        <w:spacing w:line="360" w:lineRule="auto"/>
+        <w:jc w:val="both"/>
+        <w:rPr>
+          <w:rFonts w:ascii="Calibri" w:eastAsia="SimSun" w:hAnsi="Calibri" w:cs="Times New Roman"/>
+          <w:i/>
+        </w:rPr>
+      </w:pPr>
+      <w:r>
+        <w:rPr>
+          <w:rFonts w:ascii="Calibri" w:eastAsia="SimSun" w:hAnsi="Calibri" w:cs="Times New Roman"/>
+          <w:i/>
+        </w:rPr>
+        <w:t xml:space="preserve">2. The proposed operator is discussed in the context of uncorrelated clock models, but it should also be applicable to autocorrelated models like that of Thorne and </w:t>
       </w:r>
       <w:proofErr w:type="spellStart"/>
       <w:r>
@@ -2142,87 +4119,7 @@
           <w:rFonts w:ascii="Calibri" w:eastAsia="SimSun" w:hAnsi="Calibri" w:cs="Times New Roman"/>
           <w:i/>
         </w:rPr>
-        <w:t xml:space="preserve"> (1998), </w:t>
-      </w:r>
-      <w:proofErr w:type="spellStart"/>
-      <w:r>
-        <w:rPr>
-          <w:rFonts w:ascii="Calibri" w:eastAsia="SimSun" w:hAnsi="Calibri" w:cs="Times New Roman"/>
-          <w:i/>
-        </w:rPr>
-        <w:t>Guindon</w:t>
-      </w:r>
-      <w:proofErr w:type="spellEnd"/>
-      <w:r>
-        <w:rPr>
-          <w:rFonts w:ascii="Calibri" w:eastAsia="SimSun" w:hAnsi="Calibri" w:cs="Times New Roman"/>
-          <w:i/>
-        </w:rPr>
-        <w:t xml:space="preserve"> (2010), and dos Reis and Yang (2011) perform a pre-MCMC step to approximate the likelihood surface of the underlying unrooted phylogeny, bypassing the need for the pruning algorithm but allowing for changes to the genetic distances.</w:t>
-      </w:r>
-    </w:p>
-    <w:p>
-      <w:pPr>
-        <w:jc w:val="both"/>
-        <w:rPr>
-          <w:rFonts w:ascii="Calibri" w:eastAsia="SimSun" w:hAnsi="Calibri" w:cs="Times New Roman"/>
-          <w:i/>
-        </w:rPr>
-      </w:pPr>
-      <w:r>
-        <w:rPr>
-          <w:rFonts w:ascii="Calibri" w:eastAsia="SimSun" w:hAnsi="Calibri" w:cs="Times New Roman"/>
-          <w:i/>
-        </w:rPr>
-        <w:t xml:space="preserve">(2) Non-Bayesian methods such as </w:t>
-      </w:r>
-      <w:proofErr w:type="spellStart"/>
-      <w:r>
-        <w:rPr>
-          <w:rFonts w:ascii="Calibri" w:eastAsia="SimSun" w:hAnsi="Calibri" w:cs="Times New Roman"/>
-          <w:i/>
-        </w:rPr>
-        <w:t>TreeTime</w:t>
-      </w:r>
-      <w:proofErr w:type="spellEnd"/>
-      <w:r>
-        <w:rPr>
-          <w:rFonts w:ascii="Calibri" w:eastAsia="SimSun" w:hAnsi="Calibri" w:cs="Times New Roman"/>
-          <w:i/>
-        </w:rPr>
-        <w:t xml:space="preserve"> (</w:t>
-      </w:r>
-      <w:proofErr w:type="spellStart"/>
-      <w:r>
-        <w:rPr>
-          <w:rFonts w:ascii="Calibri" w:eastAsia="SimSun" w:hAnsi="Calibri" w:cs="Times New Roman"/>
-          <w:i/>
-        </w:rPr>
-        <w:t>Sagulenko</w:t>
-      </w:r>
-      <w:proofErr w:type="spellEnd"/>
-      <w:r>
-        <w:rPr>
-          <w:rFonts w:ascii="Calibri" w:eastAsia="SimSun" w:hAnsi="Calibri" w:cs="Times New Roman"/>
-          <w:i/>
-        </w:rPr>
-        <w:t xml:space="preserve"> et al. 2018), r8s (Sanderson 2003), and LSD (To et al. 2015) use an </w:t>
-      </w:r>
-      <w:proofErr w:type="spellStart"/>
-      <w:r>
-        <w:rPr>
-          <w:rFonts w:ascii="Calibri" w:eastAsia="SimSun" w:hAnsi="Calibri" w:cs="Times New Roman"/>
-          <w:i/>
-        </w:rPr>
-        <w:t>unroted</w:t>
-      </w:r>
-      <w:proofErr w:type="spellEnd"/>
-      <w:r>
-        <w:rPr>
-          <w:rFonts w:ascii="Calibri" w:eastAsia="SimSun" w:hAnsi="Calibri" w:cs="Times New Roman"/>
-          <w:i/>
-        </w:rPr>
-        <w:t xml:space="preserve"> phylogeny as data to estimate the time tree.</w:t>
+        <w:t xml:space="preserve"> (1998).</w:t>
       </w:r>
     </w:p>
     <w:p>
@@ -2249,86 +4146,137 @@
     </w:p>
     <w:p>
       <w:pPr>
-        <w:rPr>
-          <w:rFonts w:ascii="Arial" w:eastAsia="Times New Roman" w:hAnsi="Arial" w:cs="Arial"/>
-          <w:sz w:val="28"/>
-          <w:szCs w:val="28"/>
-          <w:lang w:eastAsia="zh-CN"/>
-        </w:rPr>
-      </w:pPr>
-    </w:p>
-    <w:p>
-      <w:pPr>
-        <w:rPr>
-          <w:rFonts w:ascii="Arial" w:eastAsia="Times New Roman" w:hAnsi="Arial" w:cs="Arial"/>
-          <w:sz w:val="28"/>
-          <w:szCs w:val="28"/>
-          <w:lang w:eastAsia="zh-CN"/>
-        </w:rPr>
-      </w:pPr>
-    </w:p>
-    <w:p>
-      <w:pPr>
-        <w:spacing w:line="360" w:lineRule="auto"/>
-        <w:rPr>
-          <w:rFonts w:ascii="Times New Roman" w:eastAsia="SimSun" w:hAnsi="Times New Roman" w:cs="Times New Roman"/>
-          <w:b/>
-          <w:color w:val="00B050"/>
-          <w:sz w:val="28"/>
-        </w:rPr>
-      </w:pPr>
-      <w:r>
-        <w:rPr>
-          <w:rFonts w:ascii="Times New Roman" w:eastAsia="SimSun" w:hAnsi="Times New Roman" w:cs="Times New Roman"/>
-          <w:b/>
-          <w:color w:val="00B050"/>
-          <w:sz w:val="28"/>
-        </w:rPr>
-        <w:t>Typos and Other Minor Comments</w:t>
-      </w:r>
-    </w:p>
-    <w:p>
-      <w:pPr>
-        <w:jc w:val="both"/>
-        <w:rPr>
-          <w:rFonts w:ascii="Calibri" w:eastAsia="SimSun" w:hAnsi="Calibri" w:cs="Times New Roman"/>
-          <w:i/>
-        </w:rPr>
-      </w:pPr>
-      <w:r>
-        <w:rPr>
-          <w:rFonts w:ascii="Calibri" w:eastAsia="SimSun" w:hAnsi="Calibri" w:cs="Times New Roman"/>
-          <w:i/>
-        </w:rPr>
-        <w:t>1. While the operators as discussed in this paper are, to my knowledge, novel, others have used operators similar to the proposal on internal node heights</w:t>
-      </w:r>
-      <w:r>
-        <w:rPr>
-          <w:rFonts w:ascii="Calibri" w:eastAsia="SimSun" w:hAnsi="Calibri" w:cs="Times New Roman"/>
-          <w:i/>
-        </w:rPr>
-        <w:t xml:space="preserve"> (e.g. </w:t>
-      </w:r>
-      <w:r>
-        <w:rPr>
-          <w:rFonts w:ascii="Calibri" w:eastAsia="SimSun" w:hAnsi="Calibri" w:cs="Times New Roman"/>
-          <w:i/>
-        </w:rPr>
-        <w:t>https://github.com/r</w:t>
-      </w:r>
-      <w:r>
-        <w:rPr>
-          <w:rFonts w:ascii="Calibri" w:eastAsia="SimSun" w:hAnsi="Calibri" w:cs="Times New Roman"/>
-          <w:i/>
+        <w:spacing w:line="360" w:lineRule="auto"/>
+        <w:jc w:val="both"/>
+        <w:rPr>
+          <w:rFonts w:ascii="Times New Roman" w:eastAsia="SimSun" w:hAnsi="Times New Roman" w:cs="Times New Roman"/>
+          <w:color w:val="000000"/>
+          <w:szCs w:val="28"/>
+        </w:rPr>
+      </w:pPr>
+      <w:r>
+        <w:rPr>
+          <w:rFonts w:ascii="Times New Roman" w:eastAsia="SimSun" w:hAnsi="Times New Roman" w:cs="Times New Roman"/>
+          <w:color w:val="000000"/>
+          <w:szCs w:val="28"/>
+        </w:rPr>
+        <w:t xml:space="preserve">Thank you for your </w:t>
+      </w:r>
+      <w:r>
+        <w:rPr>
+          <w:rFonts w:ascii="Times New Roman" w:eastAsia="SimSun" w:hAnsi="Times New Roman" w:cs="Times New Roman"/>
+          <w:color w:val="000000"/>
+          <w:szCs w:val="28"/>
+        </w:rPr>
+        <w:t>comment.</w:t>
+      </w:r>
+    </w:p>
+    <w:p>
+      <w:pPr>
+        <w:spacing w:line="360" w:lineRule="auto"/>
+        <w:jc w:val="both"/>
+        <w:rPr>
+          <w:rFonts w:ascii="Times New Roman" w:eastAsia="SimSun" w:hAnsi="Times New Roman" w:cs="Times New Roman"/>
+          <w:color w:val="000000"/>
+          <w:szCs w:val="28"/>
+        </w:rPr>
+      </w:pPr>
+      <w:r>
+        <w:rPr>
+          <w:rFonts w:ascii="Times New Roman" w:eastAsia="SimSun" w:hAnsi="Times New Roman" w:cs="Times New Roman"/>
+          <w:color w:val="000000"/>
+          <w:szCs w:val="28"/>
+        </w:rPr>
+        <w:t xml:space="preserve">We agree that the proposed operator is also able to work in </w:t>
+      </w:r>
+      <w:r>
+        <w:rPr>
+          <w:rFonts w:ascii="Times New Roman" w:eastAsia="SimSun" w:hAnsi="Times New Roman" w:cs="Times New Roman"/>
+          <w:color w:val="000000"/>
+          <w:szCs w:val="28"/>
+        </w:rPr>
+        <w:t>auto</w:t>
+      </w:r>
+      <w:r>
+        <w:rPr>
+          <w:rFonts w:ascii="Times New Roman" w:eastAsia="SimSun" w:hAnsi="Times New Roman" w:cs="Times New Roman"/>
+          <w:color w:val="000000"/>
+          <w:szCs w:val="28"/>
         </w:rPr>
         <w:t>-</w:t>
       </w:r>
       <w:r>
         <w:rPr>
-          <w:rFonts w:ascii="Calibri" w:eastAsia="SimSun" w:hAnsi="Calibri" w:cs="Times New Roman"/>
-          <w:i/>
-        </w:rPr>
-        <w:t>evbayes/revbayes/blob/master/src/core/moves/compound/RateAgeBetaShift.cpp)</w:t>
+          <w:rFonts w:ascii="Times New Roman" w:eastAsia="SimSun" w:hAnsi="Times New Roman" w:cs="Times New Roman"/>
+          <w:color w:val="000000"/>
+          <w:szCs w:val="28"/>
+        </w:rPr>
+        <w:t>correlated models</w:t>
+      </w:r>
+      <w:r>
+        <w:rPr>
+          <w:rFonts w:ascii="Times New Roman" w:eastAsia="SimSun" w:hAnsi="Times New Roman" w:cs="Times New Roman"/>
+          <w:color w:val="000000"/>
+          <w:szCs w:val="28"/>
+        </w:rPr>
+        <w:t xml:space="preserve">. </w:t>
+      </w:r>
+      <w:r>
+        <w:rPr>
+          <w:rFonts w:ascii="Times New Roman" w:eastAsia="SimSun" w:hAnsi="Times New Roman" w:cs="Times New Roman"/>
+          <w:color w:val="000000"/>
+          <w:szCs w:val="28"/>
+        </w:rPr>
+        <w:t xml:space="preserve">In the revised manuscript, </w:t>
+      </w:r>
+      <w:r>
+        <w:rPr>
+          <w:rFonts w:ascii="Times New Roman" w:eastAsia="SimSun" w:hAnsi="Times New Roman" w:cs="Times New Roman"/>
+          <w:color w:val="000000"/>
+          <w:szCs w:val="28"/>
+        </w:rPr>
+        <w:t xml:space="preserve">we </w:t>
+      </w:r>
+      <w:r>
+        <w:rPr>
+          <w:rFonts w:ascii="Times New Roman" w:eastAsia="SimSun" w:hAnsi="Times New Roman" w:cs="Times New Roman"/>
+          <w:color w:val="000000"/>
+          <w:szCs w:val="28"/>
+        </w:rPr>
+        <w:t>claimed that the proposed operator can be applied to any relaxed clock models.</w:t>
+      </w:r>
+    </w:p>
+    <w:p>
+      <w:pPr>
+        <w:rPr>
+          <w:rFonts w:ascii="Calibri" w:eastAsia="SimSun" w:hAnsi="Calibri" w:cs="Times New Roman"/>
+          <w:i/>
+        </w:rPr>
+      </w:pPr>
+    </w:p>
+    <w:p>
+      <w:pPr>
+        <w:rPr>
+          <w:rFonts w:ascii="Calibri" w:eastAsia="SimSun" w:hAnsi="Calibri" w:cs="Times New Roman"/>
+          <w:i/>
+        </w:rPr>
+      </w:pPr>
+    </w:p>
+    <w:p>
+      <w:pPr>
+        <w:spacing w:line="360" w:lineRule="auto"/>
+        <w:jc w:val="both"/>
+        <w:rPr>
+          <w:rFonts w:ascii="Calibri" w:eastAsia="SimSun" w:hAnsi="Calibri" w:cs="Times New Roman"/>
+          <w:i/>
+        </w:rPr>
+      </w:pPr>
+      <w:r>
+        <w:rPr>
+          <w:rFonts w:ascii="Calibri" w:eastAsia="SimSun" w:hAnsi="Calibri" w:cs="Times New Roman"/>
+          <w:i/>
+        </w:rPr>
+        <w:t>3. The choice of kappa in the simulation study is somewhat strange, as usually the transition-transversion rate-ratio is expected to be above 1.</w:t>
       </w:r>
     </w:p>
     <w:p>
@@ -2355,41 +4303,89 @@
     </w:p>
     <w:p>
       <w:pPr>
-        <w:rPr>
-          <w:rFonts w:ascii="Calibri" w:eastAsia="SimSun" w:hAnsi="Calibri" w:cs="Times New Roman"/>
-          <w:i/>
-        </w:rPr>
-      </w:pPr>
-    </w:p>
-    <w:p>
-      <w:pPr>
-        <w:rPr>
-          <w:rFonts w:ascii="Calibri" w:eastAsia="SimSun" w:hAnsi="Calibri" w:cs="Times New Roman"/>
-          <w:i/>
-        </w:rPr>
-      </w:pPr>
-      <w:r>
-        <w:rPr>
-          <w:rFonts w:ascii="Calibri" w:eastAsia="SimSun" w:hAnsi="Calibri" w:cs="Times New Roman"/>
-          <w:i/>
-        </w:rPr>
-        <w:t xml:space="preserve">2. The proposed operator is discussed in the context of uncorrelated clock models, but it should also be applicable to autocorrelated models like that of Thorne and </w:t>
-      </w:r>
-      <w:proofErr w:type="spellStart"/>
-      <w:r>
-        <w:rPr>
-          <w:rFonts w:ascii="Calibri" w:eastAsia="SimSun" w:hAnsi="Calibri" w:cs="Times New Roman"/>
-          <w:i/>
-        </w:rPr>
-        <w:t>Kishino</w:t>
-      </w:r>
-      <w:proofErr w:type="spellEnd"/>
-      <w:r>
-        <w:rPr>
-          <w:rFonts w:ascii="Calibri" w:eastAsia="SimSun" w:hAnsi="Calibri" w:cs="Times New Roman"/>
-          <w:i/>
-        </w:rPr>
-        <w:t xml:space="preserve"> (1998).</w:t>
+        <w:spacing w:line="360" w:lineRule="auto"/>
+        <w:rPr>
+          <w:rFonts w:ascii="Times New Roman" w:eastAsia="SimSun" w:hAnsi="Times New Roman" w:cs="Times New Roman"/>
+          <w:color w:val="000000"/>
+          <w:szCs w:val="28"/>
+        </w:rPr>
+      </w:pPr>
+      <w:r>
+        <w:rPr>
+          <w:rFonts w:ascii="Times New Roman" w:eastAsia="SimSun" w:hAnsi="Times New Roman" w:cs="Times New Roman"/>
+          <w:color w:val="000000"/>
+          <w:szCs w:val="28"/>
+        </w:rPr>
+        <w:t>Thank you for your suggestion.</w:t>
+      </w:r>
+    </w:p>
+    <w:p>
+      <w:pPr>
+        <w:spacing w:line="360" w:lineRule="auto"/>
+        <w:jc w:val="both"/>
+        <w:rPr>
+          <w:rFonts w:ascii="Times New Roman" w:eastAsia="SimSun" w:hAnsi="Times New Roman" w:cs="Times New Roman"/>
+          <w:color w:val="000000"/>
+          <w:szCs w:val="28"/>
+        </w:rPr>
+      </w:pPr>
+      <w:r>
+        <w:rPr>
+          <w:rFonts w:ascii="Times New Roman" w:eastAsia="SimSun" w:hAnsi="Times New Roman" w:cs="Times New Roman"/>
+          <w:color w:val="000000"/>
+          <w:szCs w:val="28"/>
+        </w:rPr>
+        <w:t xml:space="preserve">In the revised manuscript, we have updated the results of calibrated-simulation study after </w:t>
+      </w:r>
+      <w:r>
+        <w:rPr>
+          <w:rFonts w:ascii="Times New Roman" w:eastAsia="SimSun" w:hAnsi="Times New Roman" w:cs="Times New Roman"/>
+          <w:color w:val="000000"/>
+          <w:szCs w:val="28"/>
+        </w:rPr>
+        <w:t>rerunning</w:t>
+      </w:r>
+      <w:r>
+        <w:rPr>
+          <w:rFonts w:ascii="Times New Roman" w:eastAsia="SimSun" w:hAnsi="Times New Roman" w:cs="Times New Roman"/>
+          <w:color w:val="000000"/>
+          <w:szCs w:val="28"/>
+        </w:rPr>
+        <w:t xml:space="preserve"> the simulations by choosing a prior of kappa with mean at 3.</w:t>
+      </w:r>
+    </w:p>
+    <w:p>
+      <w:pPr>
+        <w:rPr>
+          <w:rFonts w:ascii="Times New Roman" w:eastAsia="SimSun" w:hAnsi="Times New Roman" w:cs="Times New Roman"/>
+          <w:color w:val="000000"/>
+          <w:szCs w:val="28"/>
+        </w:rPr>
+      </w:pPr>
+    </w:p>
+    <w:p>
+      <w:pPr>
+        <w:rPr>
+          <w:rFonts w:ascii="Calibri" w:eastAsia="SimSun" w:hAnsi="Calibri" w:cs="Times New Roman"/>
+          <w:i/>
+        </w:rPr>
+      </w:pPr>
+    </w:p>
+    <w:p>
+      <w:pPr>
+        <w:spacing w:line="360" w:lineRule="auto"/>
+        <w:jc w:val="both"/>
+        <w:rPr>
+          <w:rFonts w:ascii="Calibri" w:eastAsia="SimSun" w:hAnsi="Calibri" w:cs="Times New Roman"/>
+          <w:i/>
+        </w:rPr>
+      </w:pPr>
+      <w:r>
+        <w:rPr>
+          <w:rFonts w:ascii="Calibri" w:eastAsia="SimSun" w:hAnsi="Calibri" w:cs="Times New Roman"/>
+          <w:i/>
+        </w:rPr>
+        <w:t>4. It is somewhat perplexing that fewer of the 120-taxon simulations had the mean rate in the 95% CI.</w:t>
       </w:r>
     </w:p>
     <w:p>
@@ -2416,33 +4412,104 @@
     </w:p>
     <w:p>
       <w:pPr>
-        <w:rPr>
-          <w:rFonts w:ascii="Calibri" w:eastAsia="SimSun" w:hAnsi="Calibri" w:cs="Times New Roman"/>
-          <w:i/>
-        </w:rPr>
-      </w:pPr>
-    </w:p>
-    <w:p>
-      <w:pPr>
-        <w:rPr>
-          <w:rFonts w:ascii="Calibri" w:eastAsia="SimSun" w:hAnsi="Calibri" w:cs="Times New Roman"/>
-          <w:i/>
-        </w:rPr>
-      </w:pPr>
-    </w:p>
-    <w:p>
-      <w:pPr>
-        <w:rPr>
-          <w:rFonts w:ascii="Calibri" w:eastAsia="SimSun" w:hAnsi="Calibri" w:cs="Times New Roman"/>
-          <w:i/>
-        </w:rPr>
-      </w:pPr>
-      <w:r>
-        <w:rPr>
-          <w:rFonts w:ascii="Calibri" w:eastAsia="SimSun" w:hAnsi="Calibri" w:cs="Times New Roman"/>
-          <w:i/>
-        </w:rPr>
-        <w:t>3. The choice of kappa in the simulation study is somewhat strange, as usually the transition-transversion rate-ratio is expected to be above 1.</w:t>
+        <w:spacing w:line="360" w:lineRule="auto"/>
+        <w:rPr>
+          <w:rFonts w:ascii="Times New Roman" w:eastAsia="SimSun" w:hAnsi="Times New Roman" w:cs="Times New Roman"/>
+        </w:rPr>
+      </w:pPr>
+      <w:r>
+        <w:rPr>
+          <w:rFonts w:ascii="Times New Roman" w:eastAsia="SimSun" w:hAnsi="Times New Roman" w:cs="Times New Roman"/>
+        </w:rPr>
+        <w:t xml:space="preserve">Thank you for </w:t>
+      </w:r>
+      <w:r>
+        <w:rPr>
+          <w:rFonts w:ascii="Times New Roman" w:eastAsia="SimSun" w:hAnsi="Times New Roman" w:cs="Times New Roman"/>
+        </w:rPr>
+        <w:t>comment</w:t>
+      </w:r>
+      <w:r>
+        <w:rPr>
+          <w:rFonts w:ascii="Times New Roman" w:eastAsia="SimSun" w:hAnsi="Times New Roman" w:cs="Times New Roman"/>
+        </w:rPr>
+        <w:t>.</w:t>
+      </w:r>
+    </w:p>
+    <w:p>
+      <w:pPr>
+        <w:spacing w:line="360" w:lineRule="auto"/>
+        <w:rPr>
+          <w:rFonts w:ascii="Times New Roman" w:eastAsia="SimSun" w:hAnsi="Times New Roman" w:cs="Times New Roman"/>
+        </w:rPr>
+      </w:pPr>
+      <w:r>
+        <w:rPr>
+          <w:rFonts w:ascii="Times New Roman" w:eastAsia="SimSun" w:hAnsi="Times New Roman" w:cs="Times New Roman"/>
+        </w:rPr>
+        <w:lastRenderedPageBreak/>
+        <w:t xml:space="preserve">In the </w:t>
+      </w:r>
+      <w:r>
+        <w:rPr>
+          <w:rFonts w:ascii="Times New Roman" w:eastAsia="SimSun" w:hAnsi="Times New Roman" w:cs="Times New Roman"/>
+        </w:rPr>
+        <w:t xml:space="preserve">revised manuscript, the </w:t>
+      </w:r>
+      <w:r>
+        <w:rPr>
+          <w:rFonts w:ascii="Times New Roman" w:eastAsia="SimSun" w:hAnsi="Times New Roman" w:cs="Times New Roman"/>
+        </w:rPr>
+        <w:t>well-calibrated simulation for 120 taxa was performed by using the latest code. The result shows that the mean rate has 100 percent coverage.</w:t>
+      </w:r>
+    </w:p>
+    <w:p>
+      <w:pPr>
+        <w:rPr>
+          <w:rFonts w:ascii="Calibri" w:eastAsia="SimSun" w:hAnsi="Calibri" w:cs="Times New Roman"/>
+          <w:i/>
+        </w:rPr>
+      </w:pPr>
+    </w:p>
+    <w:p>
+      <w:pPr>
+        <w:rPr>
+          <w:rFonts w:ascii="Calibri" w:eastAsia="SimSun" w:hAnsi="Calibri" w:cs="Times New Roman"/>
+          <w:i/>
+        </w:rPr>
+      </w:pPr>
+    </w:p>
+    <w:p>
+      <w:pPr>
+        <w:spacing w:line="360" w:lineRule="auto"/>
+        <w:jc w:val="both"/>
+        <w:rPr>
+          <w:rFonts w:ascii="Calibri" w:eastAsia="SimSun" w:hAnsi="Calibri" w:cs="Times New Roman"/>
+          <w:i/>
+        </w:rPr>
+      </w:pPr>
+      <w:r>
+        <w:rPr>
+          <w:rFonts w:ascii="Calibri" w:eastAsia="SimSun" w:hAnsi="Calibri" w:cs="Times New Roman"/>
+          <w:i/>
+        </w:rPr>
+        <w:t xml:space="preserve">5. I wonder if there may be efficiency gains by employing proposals other than a uniform, such as a </w:t>
+      </w:r>
+      <w:proofErr w:type="spellStart"/>
+      <w:r>
+        <w:rPr>
+          <w:rFonts w:ascii="Calibri" w:eastAsia="SimSun" w:hAnsi="Calibri" w:cs="Times New Roman"/>
+          <w:i/>
+        </w:rPr>
+        <w:t>bactrian</w:t>
+      </w:r>
+      <w:proofErr w:type="spellEnd"/>
+      <w:r>
+        <w:rPr>
+          <w:rFonts w:ascii="Calibri" w:eastAsia="SimSun" w:hAnsi="Calibri" w:cs="Times New Roman"/>
+          <w:i/>
+        </w:rPr>
+        <w:t xml:space="preserve"> proposal (Yang and Rodriguez 2013)</w:t>
       </w:r>
     </w:p>
     <w:p>
@@ -2469,60 +4536,93 @@
     </w:p>
     <w:p>
       <w:pPr>
-        <w:rPr>
-          <w:rFonts w:ascii="Times New Roman" w:eastAsia="SimSun" w:hAnsi="Times New Roman" w:cs="Times New Roman"/>
-          <w:color w:val="000000"/>
-          <w:szCs w:val="28"/>
-        </w:rPr>
-      </w:pPr>
-      <w:r>
-        <w:rPr>
-          <w:rFonts w:ascii="Times New Roman" w:eastAsia="SimSun" w:hAnsi="Times New Roman" w:cs="Times New Roman"/>
-          <w:color w:val="000000"/>
-          <w:szCs w:val="28"/>
-        </w:rPr>
-        <w:t xml:space="preserve">In the revised manuscript, we have updated the results of calibrated-simulation study after </w:t>
-      </w:r>
-      <w:r>
-        <w:rPr>
-          <w:rFonts w:ascii="Times New Roman" w:eastAsia="SimSun" w:hAnsi="Times New Roman" w:cs="Times New Roman"/>
-          <w:color w:val="000000"/>
-          <w:szCs w:val="28"/>
-        </w:rPr>
-        <w:t>reran the simulations by choosing a prior of kappa with mean at 3.</w:t>
-      </w:r>
-    </w:p>
-    <w:p>
-      <w:pPr>
-        <w:rPr>
-          <w:rFonts w:ascii="Times New Roman" w:eastAsia="SimSun" w:hAnsi="Times New Roman" w:cs="Times New Roman"/>
-          <w:color w:val="000000"/>
-          <w:szCs w:val="28"/>
-        </w:rPr>
-      </w:pPr>
-    </w:p>
-    <w:p>
-      <w:pPr>
-        <w:rPr>
-          <w:rFonts w:ascii="Calibri" w:eastAsia="SimSun" w:hAnsi="Calibri" w:cs="Times New Roman"/>
-          <w:i/>
-        </w:rPr>
-      </w:pPr>
-    </w:p>
-    <w:p>
-      <w:pPr>
-        <w:jc w:val="both"/>
-        <w:rPr>
-          <w:rFonts w:ascii="Calibri" w:eastAsia="SimSun" w:hAnsi="Calibri" w:cs="Times New Roman"/>
-          <w:i/>
-        </w:rPr>
-      </w:pPr>
-      <w:r>
-        <w:rPr>
-          <w:rFonts w:ascii="Calibri" w:eastAsia="SimSun" w:hAnsi="Calibri" w:cs="Times New Roman"/>
-          <w:i/>
-        </w:rPr>
-        <w:t>4. It is somewhat perplexing that fewer of the 120-taxon simulations had the mean rate in the 95% CI.</w:t>
+        <w:spacing w:line="360" w:lineRule="auto"/>
+        <w:rPr>
+          <w:rFonts w:ascii="Times New Roman" w:eastAsia="SimSun" w:hAnsi="Times New Roman" w:cs="Times New Roman"/>
+        </w:rPr>
+      </w:pPr>
+      <w:r>
+        <w:rPr>
+          <w:rFonts w:ascii="Times New Roman" w:eastAsia="SimSun" w:hAnsi="Times New Roman" w:cs="Times New Roman"/>
+        </w:rPr>
+        <w:t>Thank you for</w:t>
+      </w:r>
+      <w:r>
+        <w:rPr>
+          <w:rFonts w:ascii="Times New Roman" w:eastAsia="SimSun" w:hAnsi="Times New Roman" w:cs="Times New Roman"/>
+        </w:rPr>
+        <w:t xml:space="preserve"> providing us a new idea.</w:t>
+      </w:r>
+    </w:p>
+    <w:p>
+      <w:pPr>
+        <w:rPr>
+          <w:rFonts w:ascii="Calibri" w:eastAsia="SimSun" w:hAnsi="Calibri" w:cs="Times New Roman"/>
+          <w:i/>
+        </w:rPr>
+      </w:pPr>
+    </w:p>
+    <w:p>
+      <w:pPr>
+        <w:rPr>
+          <w:rFonts w:ascii="Calibri" w:eastAsia="SimSun" w:hAnsi="Calibri" w:cs="Times New Roman"/>
+          <w:i/>
+        </w:rPr>
+      </w:pPr>
+    </w:p>
+    <w:p>
+      <w:pPr>
+        <w:spacing w:line="360" w:lineRule="auto"/>
+        <w:jc w:val="both"/>
+        <w:rPr>
+          <w:rFonts w:ascii="Calibri" w:eastAsia="SimSun" w:hAnsi="Calibri" w:cs="Times New Roman"/>
+          <w:i/>
+        </w:rPr>
+      </w:pPr>
+      <w:r>
+        <w:rPr>
+          <w:rFonts w:ascii="Calibri" w:eastAsia="SimSun" w:hAnsi="Calibri" w:cs="Times New Roman"/>
+          <w:i/>
+        </w:rPr>
+        <w:t xml:space="preserve">6. </w:t>
+      </w:r>
+      <w:r>
+        <w:rPr>
+          <w:rFonts w:ascii="Calibri" w:eastAsia="SimSun" w:hAnsi="Calibri" w:cs="Times New Roman"/>
+          <w:i/>
+        </w:rPr>
+        <w:t xml:space="preserve">(1) </w:t>
+      </w:r>
+      <w:r>
+        <w:rPr>
+          <w:rFonts w:ascii="Calibri" w:eastAsia="SimSun" w:hAnsi="Calibri" w:cs="Times New Roman"/>
+          <w:i/>
+        </w:rPr>
+        <w:t>Page 2 lines 7-8: The sentence "By allowing rates" is somewhat unclear as currently phrased.</w:t>
+      </w:r>
+    </w:p>
+    <w:p>
+      <w:pPr>
+        <w:spacing w:line="360" w:lineRule="auto"/>
+        <w:jc w:val="both"/>
+        <w:rPr>
+          <w:rFonts w:ascii="Calibri" w:eastAsia="SimSun" w:hAnsi="Calibri" w:cs="Times New Roman"/>
+          <w:i/>
+        </w:rPr>
+      </w:pPr>
+      <w:r>
+        <w:rPr>
+          <w:rFonts w:ascii="Calibri" w:eastAsia="SimSun" w:hAnsi="Calibri" w:cs="Times New Roman"/>
+          <w:i/>
+        </w:rPr>
+        <w:t xml:space="preserve">(2) </w:t>
+      </w:r>
+      <w:r>
+        <w:rPr>
+          <w:rFonts w:ascii="Calibri" w:eastAsia="SimSun" w:hAnsi="Calibri" w:cs="Times New Roman"/>
+          <w:i/>
+        </w:rPr>
+        <w:t>Page 2 line 24, the statement "since each step in the chain requires a likelihood calculation" is somewhat misleading, with cached partial likelihoods many moves only require parts of the likelihood to be re-evaluated.</w:t>
       </w:r>
     </w:p>
     <w:p>
@@ -2549,34 +4649,152 @@
     </w:p>
     <w:p>
       <w:pPr>
-        <w:rPr>
-          <w:rFonts w:ascii="Calibri" w:eastAsia="SimSun" w:hAnsi="Calibri" w:cs="Times New Roman"/>
-          <w:i/>
-        </w:rPr>
-      </w:pPr>
-    </w:p>
-    <w:p>
-      <w:pPr>
-        <w:rPr>
-          <w:rFonts w:ascii="Calibri" w:eastAsia="SimSun" w:hAnsi="Calibri" w:cs="Times New Roman"/>
-          <w:i/>
-        </w:rPr>
-      </w:pPr>
-    </w:p>
-    <w:p>
-      <w:pPr>
-        <w:jc w:val="both"/>
-        <w:rPr>
-          <w:rFonts w:ascii="Calibri" w:eastAsia="SimSun" w:hAnsi="Calibri" w:cs="Times New Roman"/>
-          <w:i/>
-        </w:rPr>
-      </w:pPr>
-      <w:r>
-        <w:rPr>
-          <w:rFonts w:ascii="Calibri" w:eastAsia="SimSun" w:hAnsi="Calibri" w:cs="Times New Roman"/>
-          <w:i/>
-        </w:rPr>
-        <w:t xml:space="preserve">5. I wonder if there may be efficiency gains by employing proposals other than a uniform, such as a </w:t>
+        <w:spacing w:line="360" w:lineRule="auto"/>
+        <w:jc w:val="both"/>
+        <w:rPr>
+          <w:rFonts w:ascii="Times New Roman" w:eastAsia="SimSun" w:hAnsi="Times New Roman" w:cs="Times New Roman"/>
+        </w:rPr>
+      </w:pPr>
+      <w:r>
+        <w:rPr>
+          <w:rFonts w:ascii="Times New Roman" w:eastAsia="SimSun" w:hAnsi="Times New Roman" w:cs="Times New Roman"/>
+        </w:rPr>
+        <w:t xml:space="preserve">Thanks for your </w:t>
+      </w:r>
+      <w:r>
+        <w:rPr>
+          <w:rFonts w:ascii="Times New Roman" w:eastAsia="SimSun" w:hAnsi="Times New Roman" w:cs="Times New Roman"/>
+        </w:rPr>
+        <w:t>suggestion</w:t>
+      </w:r>
+      <w:r>
+        <w:rPr>
+          <w:rFonts w:ascii="Times New Roman" w:eastAsia="SimSun" w:hAnsi="Times New Roman" w:cs="Times New Roman" w:hint="eastAsia"/>
+        </w:rPr>
+        <w:t>.</w:t>
+      </w:r>
+    </w:p>
+    <w:p>
+      <w:pPr>
+        <w:spacing w:line="360" w:lineRule="auto"/>
+        <w:jc w:val="both"/>
+        <w:rPr>
+          <w:rFonts w:ascii="Times New Roman" w:eastAsia="SimSun" w:hAnsi="Times New Roman" w:cs="Times New Roman"/>
+        </w:rPr>
+      </w:pPr>
+      <w:r>
+        <w:rPr>
+          <w:rFonts w:ascii="Times New Roman" w:eastAsia="SimSun" w:hAnsi="Times New Roman" w:cs="Times New Roman"/>
+        </w:rPr>
+        <w:t>We have modified our expression</w:t>
+      </w:r>
+      <w:r>
+        <w:rPr>
+          <w:rFonts w:ascii="Times New Roman" w:eastAsia="SimSun" w:hAnsi="Times New Roman" w:cs="Times New Roman"/>
+        </w:rPr>
+        <w:t>s</w:t>
+      </w:r>
+      <w:r>
+        <w:rPr>
+          <w:rFonts w:ascii="Times New Roman" w:eastAsia="SimSun" w:hAnsi="Times New Roman" w:cs="Times New Roman"/>
+        </w:rPr>
+        <w:t xml:space="preserve"> in the </w:t>
+      </w:r>
+      <w:r>
+        <w:rPr>
+          <w:rFonts w:ascii="Times New Roman" w:eastAsia="SimSun" w:hAnsi="Times New Roman" w:cs="Times New Roman"/>
+        </w:rPr>
+        <w:t xml:space="preserve">revised </w:t>
+      </w:r>
+      <w:r>
+        <w:rPr>
+          <w:rFonts w:ascii="Times New Roman" w:eastAsia="SimSun" w:hAnsi="Times New Roman" w:cs="Times New Roman"/>
+        </w:rPr>
+        <w:t xml:space="preserve">manuscript to avoid </w:t>
+      </w:r>
+      <w:r>
+        <w:rPr>
+          <w:rFonts w:ascii="Times New Roman" w:eastAsia="SimSun" w:hAnsi="Times New Roman" w:cs="Times New Roman"/>
+        </w:rPr>
+        <w:t xml:space="preserve">unclear and </w:t>
+      </w:r>
+      <w:r>
+        <w:rPr>
+          <w:rFonts w:ascii="Times New Roman" w:eastAsia="SimSun" w:hAnsi="Times New Roman" w:cs="Times New Roman"/>
+        </w:rPr>
+        <w:t>misleading</w:t>
+      </w:r>
+      <w:r>
+        <w:rPr>
+          <w:rFonts w:ascii="Times New Roman" w:eastAsia="SimSun" w:hAnsi="Times New Roman" w:cs="Times New Roman"/>
+        </w:rPr>
+        <w:t xml:space="preserve"> statement</w:t>
+      </w:r>
+      <w:r>
+        <w:rPr>
+          <w:rFonts w:ascii="Times New Roman" w:eastAsia="SimSun" w:hAnsi="Times New Roman" w:cs="Times New Roman"/>
+        </w:rPr>
+        <w:t>s</w:t>
+      </w:r>
+      <w:r>
+        <w:rPr>
+          <w:rFonts w:ascii="Times New Roman" w:eastAsia="SimSun" w:hAnsi="Times New Roman" w:cs="Times New Roman"/>
+        </w:rPr>
+        <w:t xml:space="preserve">. </w:t>
+      </w:r>
+    </w:p>
+    <w:p>
+      <w:pPr>
+        <w:rPr>
+          <w:rFonts w:ascii="Calibri" w:eastAsia="SimSun" w:hAnsi="Calibri" w:cs="Times New Roman"/>
+          <w:i/>
+        </w:rPr>
+      </w:pPr>
+    </w:p>
+    <w:p>
+      <w:pPr>
+        <w:rPr>
+          <w:rFonts w:ascii="Calibri" w:eastAsia="SimSun" w:hAnsi="Calibri" w:cs="Times New Roman"/>
+          <w:i/>
+        </w:rPr>
+      </w:pPr>
+    </w:p>
+    <w:p>
+      <w:pPr>
+        <w:spacing w:line="360" w:lineRule="auto"/>
+        <w:jc w:val="both"/>
+        <w:rPr>
+          <w:rFonts w:ascii="Calibri" w:eastAsia="SimSun" w:hAnsi="Calibri" w:cs="Times New Roman"/>
+          <w:i/>
+        </w:rPr>
+      </w:pPr>
+      <w:r>
+        <w:rPr>
+          <w:rFonts w:ascii="Calibri" w:eastAsia="SimSun" w:hAnsi="Calibri" w:cs="Times New Roman"/>
+          <w:i/>
+        </w:rPr>
+        <w:t>7</w:t>
+      </w:r>
+      <w:r>
+        <w:rPr>
+          <w:rFonts w:ascii="Calibri" w:eastAsia="SimSun" w:hAnsi="Calibri" w:cs="Times New Roman"/>
+          <w:i/>
+        </w:rPr>
+        <w:t xml:space="preserve">. </w:t>
+      </w:r>
+      <w:r>
+        <w:rPr>
+          <w:rFonts w:ascii="Calibri" w:eastAsia="SimSun" w:hAnsi="Calibri" w:cs="Times New Roman"/>
+          <w:i/>
+        </w:rPr>
+        <w:t xml:space="preserve">(1) </w:t>
+      </w:r>
+      <w:r>
+        <w:rPr>
+          <w:rFonts w:ascii="Calibri" w:eastAsia="SimSun" w:hAnsi="Calibri" w:cs="Times New Roman"/>
+          <w:i/>
+        </w:rPr>
+        <w:t xml:space="preserve">In "Simple Distance" (page 4 line 38), </w:t>
       </w:r>
       <w:proofErr w:type="spellStart"/>
       <w:r>
@@ -2584,7 +4802,7 @@
           <w:rFonts w:ascii="Calibri" w:eastAsia="SimSun" w:hAnsi="Calibri" w:cs="Times New Roman"/>
           <w:i/>
         </w:rPr>
-        <w:t>bactrian</w:t>
+        <w:t>t_i</w:t>
       </w:r>
       <w:proofErr w:type="spellEnd"/>
       <w:r>
@@ -2592,7 +4810,164 @@
           <w:rFonts w:ascii="Calibri" w:eastAsia="SimSun" w:hAnsi="Calibri" w:cs="Times New Roman"/>
           <w:i/>
         </w:rPr>
-        <w:t xml:space="preserve"> proposal (Yang and Rodriguez 2013)</w:t>
+        <w:t xml:space="preserve"> and </w:t>
+      </w:r>
+      <w:proofErr w:type="spellStart"/>
+      <w:r>
+        <w:rPr>
+          <w:rFonts w:ascii="Calibri" w:eastAsia="SimSun" w:hAnsi="Calibri" w:cs="Times New Roman"/>
+          <w:i/>
+        </w:rPr>
+        <w:t>t_j</w:t>
+      </w:r>
+      <w:proofErr w:type="spellEnd"/>
+      <w:r>
+        <w:rPr>
+          <w:rFonts w:ascii="Calibri" w:eastAsia="SimSun" w:hAnsi="Calibri" w:cs="Times New Roman"/>
+          <w:i/>
+        </w:rPr>
+        <w:t xml:space="preserve"> should be </w:t>
+      </w:r>
+      <w:proofErr w:type="spellStart"/>
+      <w:r>
+        <w:rPr>
+          <w:rFonts w:ascii="Calibri" w:eastAsia="SimSun" w:hAnsi="Calibri" w:cs="Times New Roman"/>
+          <w:i/>
+        </w:rPr>
+        <w:t>t_R</w:t>
+      </w:r>
+      <w:proofErr w:type="spellEnd"/>
+      <w:r>
+        <w:rPr>
+          <w:rFonts w:ascii="Calibri" w:eastAsia="SimSun" w:hAnsi="Calibri" w:cs="Times New Roman"/>
+          <w:i/>
+        </w:rPr>
+        <w:t xml:space="preserve"> and </w:t>
+      </w:r>
+      <w:proofErr w:type="spellStart"/>
+      <w:r>
+        <w:rPr>
+          <w:rFonts w:ascii="Calibri" w:eastAsia="SimSun" w:hAnsi="Calibri" w:cs="Times New Roman"/>
+          <w:i/>
+        </w:rPr>
+        <w:t>t_L</w:t>
+      </w:r>
+      <w:proofErr w:type="spellEnd"/>
+      <w:r>
+        <w:rPr>
+          <w:rFonts w:ascii="Calibri" w:eastAsia="SimSun" w:hAnsi="Calibri" w:cs="Times New Roman"/>
+          <w:i/>
+        </w:rPr>
+        <w:t>.</w:t>
+      </w:r>
+    </w:p>
+    <w:p>
+      <w:pPr>
+        <w:spacing w:line="360" w:lineRule="auto"/>
+        <w:jc w:val="both"/>
+        <w:rPr>
+          <w:rFonts w:ascii="Calibri" w:eastAsia="SimSun" w:hAnsi="Calibri" w:cs="Times New Roman"/>
+          <w:i/>
+        </w:rPr>
+      </w:pPr>
+      <w:r>
+        <w:rPr>
+          <w:rFonts w:ascii="Calibri" w:eastAsia="SimSun" w:hAnsi="Calibri" w:cs="Times New Roman"/>
+          <w:i/>
+        </w:rPr>
+        <w:t xml:space="preserve"> </w:t>
+      </w:r>
+      <w:r>
+        <w:rPr>
+          <w:rFonts w:ascii="Calibri" w:eastAsia="SimSun" w:hAnsi="Calibri" w:cs="Times New Roman"/>
+          <w:i/>
+        </w:rPr>
+        <w:t xml:space="preserve">(2) </w:t>
+      </w:r>
+      <w:r>
+        <w:rPr>
+          <w:rFonts w:ascii="Calibri" w:eastAsia="SimSun" w:hAnsi="Calibri" w:cs="Times New Roman"/>
+          <w:i/>
+        </w:rPr>
+        <w:t>Page 5 line 20 should "rooted" be "unrooted"?</w:t>
+      </w:r>
+    </w:p>
+    <w:p>
+      <w:pPr>
+        <w:spacing w:line="360" w:lineRule="auto"/>
+        <w:jc w:val="both"/>
+        <w:rPr>
+          <w:rFonts w:ascii="Calibri" w:eastAsia="SimSun" w:hAnsi="Calibri" w:cs="Times New Roman"/>
+          <w:i/>
+        </w:rPr>
+      </w:pPr>
+      <w:r>
+        <w:rPr>
+          <w:rFonts w:ascii="Calibri" w:eastAsia="SimSun" w:hAnsi="Calibri" w:cs="Times New Roman"/>
+          <w:i/>
+        </w:rPr>
+        <w:t xml:space="preserve"> </w:t>
+      </w:r>
+      <w:r>
+        <w:rPr>
+          <w:rFonts w:ascii="Calibri" w:eastAsia="SimSun" w:hAnsi="Calibri" w:cs="Times New Roman"/>
+          <w:i/>
+        </w:rPr>
+        <w:t xml:space="preserve">(3) </w:t>
+      </w:r>
+      <w:r>
+        <w:rPr>
+          <w:rFonts w:ascii="Calibri" w:eastAsia="SimSun" w:hAnsi="Calibri" w:cs="Times New Roman"/>
+          <w:i/>
+        </w:rPr>
+        <w:t>Page 10 line 18, taxa should be taxon</w:t>
+      </w:r>
+    </w:p>
+    <w:p>
+      <w:pPr>
+        <w:spacing w:line="360" w:lineRule="auto"/>
+        <w:jc w:val="both"/>
+        <w:rPr>
+          <w:rFonts w:ascii="Calibri" w:eastAsia="SimSun" w:hAnsi="Calibri" w:cs="Times New Roman"/>
+          <w:i/>
+        </w:rPr>
+      </w:pPr>
+      <w:r>
+        <w:rPr>
+          <w:rFonts w:ascii="Calibri" w:eastAsia="SimSun" w:hAnsi="Calibri" w:cs="Times New Roman"/>
+          <w:i/>
+        </w:rPr>
+        <w:t xml:space="preserve"> </w:t>
+      </w:r>
+      <w:r>
+        <w:rPr>
+          <w:rFonts w:ascii="Calibri" w:eastAsia="SimSun" w:hAnsi="Calibri" w:cs="Times New Roman"/>
+          <w:i/>
+        </w:rPr>
+        <w:t xml:space="preserve">(4) </w:t>
+      </w:r>
+      <w:r>
+        <w:rPr>
+          <w:rFonts w:ascii="Calibri" w:eastAsia="SimSun" w:hAnsi="Calibri" w:cs="Times New Roman"/>
+          <w:i/>
+        </w:rPr>
+        <w:t xml:space="preserve">The axis label "number of runs" for Figures 12 and 13 might be </w:t>
+      </w:r>
+      <w:proofErr w:type="gramStart"/>
+      <w:r>
+        <w:rPr>
+          <w:rFonts w:ascii="Calibri" w:eastAsia="SimSun" w:hAnsi="Calibri" w:cs="Times New Roman"/>
+          <w:i/>
+        </w:rPr>
+        <w:t>more clear</w:t>
+      </w:r>
+      <w:proofErr w:type="gramEnd"/>
+      <w:r>
+        <w:rPr>
+          <w:rFonts w:ascii="Calibri" w:eastAsia="SimSun" w:hAnsi="Calibri" w:cs="Times New Roman"/>
+          <w:i/>
+        </w:rPr>
+        <w:t xml:space="preserve"> as something like "replicate" or "simulation number."</w:t>
       </w:r>
     </w:p>
     <w:p>
@@ -2619,34 +4994,180 @@
     </w:p>
     <w:p>
       <w:pPr>
-        <w:rPr>
-          <w:rFonts w:ascii="Calibri" w:eastAsia="SimSun" w:hAnsi="Calibri" w:cs="Times New Roman"/>
-          <w:i/>
-        </w:rPr>
-      </w:pPr>
-    </w:p>
-    <w:p>
-      <w:pPr>
-        <w:rPr>
-          <w:rFonts w:ascii="Calibri" w:eastAsia="SimSun" w:hAnsi="Calibri" w:cs="Times New Roman"/>
-          <w:i/>
-        </w:rPr>
-      </w:pPr>
-    </w:p>
-    <w:p>
-      <w:pPr>
-        <w:jc w:val="both"/>
-        <w:rPr>
-          <w:rFonts w:ascii="Calibri" w:eastAsia="SimSun" w:hAnsi="Calibri" w:cs="Times New Roman"/>
-          <w:i/>
-        </w:rPr>
-      </w:pPr>
-      <w:r>
-        <w:rPr>
-          <w:rFonts w:ascii="Calibri" w:eastAsia="SimSun" w:hAnsi="Calibri" w:cs="Times New Roman"/>
-          <w:i/>
-        </w:rPr>
-        <w:t>6. Page 2 lines 7-8: The sentence "By allowing rates" is somewhat unclear as currently phrased.</w:t>
+        <w:spacing w:line="360" w:lineRule="auto"/>
+        <w:rPr>
+          <w:rFonts w:ascii="Times New Roman" w:eastAsia="SimSun" w:hAnsi="Times New Roman" w:cs="Times New Roman"/>
+        </w:rPr>
+      </w:pPr>
+      <w:r>
+        <w:rPr>
+          <w:rFonts w:ascii="Times New Roman" w:eastAsia="SimSun" w:hAnsi="Times New Roman" w:cs="Times New Roman"/>
+        </w:rPr>
+        <w:t xml:space="preserve">Thanks for your </w:t>
+      </w:r>
+      <w:r>
+        <w:rPr>
+          <w:rFonts w:ascii="Times New Roman" w:eastAsia="SimSun" w:hAnsi="Times New Roman" w:cs="Times New Roman" w:hint="eastAsia"/>
+        </w:rPr>
+        <w:t>correction.</w:t>
+      </w:r>
+    </w:p>
+    <w:p>
+      <w:pPr>
+        <w:spacing w:line="360" w:lineRule="auto"/>
+        <w:rPr>
+          <w:rFonts w:ascii="Times New Roman" w:eastAsia="SimSun" w:hAnsi="Times New Roman" w:cs="Times New Roman"/>
+          <w:color w:val="000000"/>
+          <w:szCs w:val="28"/>
+        </w:rPr>
+      </w:pPr>
+      <w:r>
+        <w:rPr>
+          <w:rFonts w:ascii="Times New Roman" w:eastAsia="SimSun" w:hAnsi="Times New Roman" w:cs="Times New Roman" w:hint="eastAsia"/>
+        </w:rPr>
+        <w:t xml:space="preserve">In the </w:t>
+      </w:r>
+      <w:r>
+        <w:rPr>
+          <w:rFonts w:ascii="Times New Roman" w:eastAsia="SimSun" w:hAnsi="Times New Roman" w:cs="Times New Roman"/>
+          <w:color w:val="000000"/>
+          <w:szCs w:val="28"/>
+        </w:rPr>
+        <w:t>revised</w:t>
+      </w:r>
+      <w:bookmarkStart w:id="4" w:name="OLE_LINK19"/>
+      <w:r>
+        <w:rPr>
+          <w:rFonts w:ascii="Times New Roman" w:eastAsia="SimSun" w:hAnsi="Times New Roman" w:cs="Times New Roman" w:hint="eastAsia"/>
+          <w:color w:val="000000"/>
+          <w:szCs w:val="28"/>
+        </w:rPr>
+        <w:t xml:space="preserve"> </w:t>
+      </w:r>
+      <w:r>
+        <w:rPr>
+          <w:rFonts w:ascii="Times New Roman" w:eastAsia="SimSun" w:hAnsi="Times New Roman" w:cs="Times New Roman"/>
+          <w:color w:val="000000"/>
+          <w:szCs w:val="28"/>
+        </w:rPr>
+        <w:t>manuscript</w:t>
+      </w:r>
+      <w:r>
+        <w:rPr>
+          <w:rFonts w:ascii="Times New Roman" w:eastAsia="SimSun" w:hAnsi="Times New Roman" w:cs="Times New Roman" w:hint="eastAsia"/>
+          <w:color w:val="000000"/>
+          <w:szCs w:val="28"/>
+        </w:rPr>
+        <w:t>,</w:t>
+      </w:r>
+      <w:bookmarkEnd w:id="4"/>
+      <w:r>
+        <w:rPr>
+          <w:rFonts w:ascii="Times New Roman" w:eastAsia="SimSun" w:hAnsi="Times New Roman" w:cs="Times New Roman" w:hint="eastAsia"/>
+          <w:color w:val="000000"/>
+          <w:szCs w:val="28"/>
+        </w:rPr>
+        <w:t xml:space="preserve"> we have corrected the mistake</w:t>
+      </w:r>
+      <w:r>
+        <w:rPr>
+          <w:rFonts w:ascii="Times New Roman" w:eastAsia="SimSun" w:hAnsi="Times New Roman" w:cs="Times New Roman"/>
+          <w:color w:val="000000"/>
+          <w:szCs w:val="28"/>
+        </w:rPr>
+        <w:t>s that has been found</w:t>
+      </w:r>
+      <w:r>
+        <w:rPr>
+          <w:rFonts w:ascii="Times New Roman" w:eastAsia="SimSun" w:hAnsi="Times New Roman" w:cs="Times New Roman" w:hint="eastAsia"/>
+          <w:color w:val="000000"/>
+          <w:szCs w:val="28"/>
+        </w:rPr>
+        <w:t xml:space="preserve">. The details are </w:t>
+      </w:r>
+      <w:bookmarkStart w:id="5" w:name="OLE_LINK41"/>
+      <w:bookmarkStart w:id="6" w:name="OLE_LINK42"/>
+      <w:r>
+        <w:rPr>
+          <w:rFonts w:ascii="Times New Roman" w:eastAsia="SimSun" w:hAnsi="Times New Roman" w:cs="Times New Roman" w:hint="eastAsia"/>
+          <w:color w:val="000000"/>
+          <w:szCs w:val="28"/>
+        </w:rPr>
+        <w:t>follow</w:t>
+      </w:r>
+      <w:bookmarkEnd w:id="5"/>
+      <w:bookmarkEnd w:id="6"/>
+      <w:r>
+        <w:rPr>
+          <w:rFonts w:ascii="Times New Roman" w:eastAsia="SimSun" w:hAnsi="Times New Roman" w:cs="Times New Roman"/>
+          <w:color w:val="000000"/>
+          <w:szCs w:val="28"/>
+        </w:rPr>
+        <w:t>s</w:t>
+      </w:r>
+      <w:r>
+        <w:rPr>
+          <w:rFonts w:ascii="Times New Roman" w:eastAsia="SimSun" w:hAnsi="Times New Roman" w:cs="Times New Roman" w:hint="eastAsia"/>
+          <w:color w:val="000000"/>
+          <w:szCs w:val="28"/>
+        </w:rPr>
+        <w:t>:</w:t>
+      </w:r>
+    </w:p>
+    <w:p>
+      <w:pPr>
+        <w:rPr>
+          <w:rFonts w:ascii="Calibri" w:eastAsia="SimSun" w:hAnsi="Calibri" w:cs="Times New Roman"/>
+          <w:i/>
+        </w:rPr>
+      </w:pPr>
+    </w:p>
+    <w:p>
+      <w:pPr>
+        <w:rPr>
+          <w:rFonts w:ascii="Calibri" w:eastAsia="SimSun" w:hAnsi="Calibri" w:cs="Times New Roman"/>
+          <w:i/>
+        </w:rPr>
+      </w:pPr>
+    </w:p>
+    <w:p>
+      <w:pPr>
+        <w:spacing w:line="360" w:lineRule="auto"/>
+        <w:jc w:val="both"/>
+        <w:rPr>
+          <w:rFonts w:ascii="Calibri" w:eastAsia="SimSun" w:hAnsi="Calibri" w:cs="Times New Roman"/>
+          <w:i/>
+        </w:rPr>
+      </w:pPr>
+      <w:r>
+        <w:rPr>
+          <w:rFonts w:ascii="Calibri" w:eastAsia="SimSun" w:hAnsi="Calibri" w:cs="Times New Roman"/>
+          <w:i/>
+        </w:rPr>
+        <w:t>8</w:t>
+      </w:r>
+      <w:r>
+        <w:rPr>
+          <w:rFonts w:ascii="Calibri" w:eastAsia="SimSun" w:hAnsi="Calibri" w:cs="Times New Roman"/>
+          <w:i/>
+        </w:rPr>
+        <w:t xml:space="preserve">. Page 10 line 15 states "After </w:t>
+      </w:r>
+      <w:proofErr w:type="spellStart"/>
+      <w:r>
+        <w:rPr>
+          <w:rFonts w:ascii="Calibri" w:eastAsia="SimSun" w:hAnsi="Calibri" w:cs="Times New Roman"/>
+          <w:i/>
+        </w:rPr>
+        <w:t>analyzing</w:t>
+      </w:r>
+      <w:proofErr w:type="spellEnd"/>
+      <w:r>
+        <w:rPr>
+          <w:rFonts w:ascii="Calibri" w:eastAsia="SimSun" w:hAnsi="Calibri" w:cs="Times New Roman"/>
+          <w:i/>
+        </w:rPr>
+        <w:t xml:space="preserve"> the ratite dataset," but this dataset has not been previously mentioned.</w:t>
       </w:r>
     </w:p>
     <w:p>
@@ -2673,415 +5194,50 @@
     </w:p>
     <w:p>
       <w:pPr>
-        <w:rPr>
-          <w:rFonts w:ascii="Calibri" w:eastAsia="SimSun" w:hAnsi="Calibri" w:cs="Times New Roman"/>
-          <w:i/>
-        </w:rPr>
-      </w:pPr>
-    </w:p>
-    <w:p>
-      <w:pPr>
-        <w:rPr>
-          <w:rFonts w:ascii="Calibri" w:eastAsia="SimSun" w:hAnsi="Calibri" w:cs="Times New Roman"/>
-          <w:i/>
-        </w:rPr>
-      </w:pPr>
-    </w:p>
-    <w:p>
-      <w:pPr>
-        <w:jc w:val="both"/>
-        <w:rPr>
-          <w:rFonts w:ascii="Calibri" w:eastAsia="SimSun" w:hAnsi="Calibri" w:cs="Times New Roman"/>
-          <w:i/>
-        </w:rPr>
-      </w:pPr>
-      <w:r>
-        <w:rPr>
-          <w:rFonts w:ascii="Calibri" w:eastAsia="SimSun" w:hAnsi="Calibri" w:cs="Times New Roman"/>
-          <w:i/>
-        </w:rPr>
-        <w:t>7. Page 2 line 24, the statement "since each step in the chain requires a likelihood calculation" is somewhat misleading, with cached partial likelihoods many moves only require parts of the likelihood to be re-evaluated.</w:t>
-      </w:r>
-    </w:p>
-    <w:p>
-      <w:pPr>
-        <w:spacing w:line="360" w:lineRule="auto"/>
-        <w:ind w:left="120" w:hangingChars="50" w:hanging="120"/>
-        <w:jc w:val="both"/>
-        <w:rPr>
-          <w:rFonts w:ascii="Times New Roman" w:eastAsia="SimSun" w:hAnsi="Times New Roman" w:cs="Times New Roman"/>
-          <w:b/>
-          <w:color w:val="E36C0A"/>
-          <w:u w:val="single"/>
-        </w:rPr>
-      </w:pPr>
-      <w:r>
-        <w:rPr>
-          <w:rFonts w:ascii="Times New Roman" w:eastAsia="SimSun" w:hAnsi="Times New Roman" w:cs="Times New Roman"/>
-          <w:b/>
-          <w:color w:val="E36C0A"/>
-          <w:u w:val="single"/>
-        </w:rPr>
-        <w:t>Author’s Response:</w:t>
-      </w:r>
-    </w:p>
-    <w:p>
-      <w:pPr>
-        <w:rPr>
-          <w:rFonts w:ascii="Calibri" w:eastAsia="SimSun" w:hAnsi="Calibri" w:cs="Times New Roman"/>
-          <w:i/>
-        </w:rPr>
-      </w:pPr>
-    </w:p>
-    <w:p>
-      <w:pPr>
-        <w:rPr>
-          <w:rFonts w:ascii="Calibri" w:eastAsia="SimSun" w:hAnsi="Calibri" w:cs="Times New Roman"/>
-          <w:i/>
-        </w:rPr>
-      </w:pPr>
-    </w:p>
-    <w:p>
-      <w:pPr>
-        <w:jc w:val="both"/>
-        <w:rPr>
-          <w:rFonts w:ascii="Calibri" w:eastAsia="SimSun" w:hAnsi="Calibri" w:cs="Times New Roman"/>
-          <w:i/>
-        </w:rPr>
-      </w:pPr>
-      <w:r>
-        <w:rPr>
-          <w:rFonts w:ascii="Calibri" w:eastAsia="SimSun" w:hAnsi="Calibri" w:cs="Times New Roman"/>
-          <w:i/>
-        </w:rPr>
-        <w:t xml:space="preserve">8. </w:t>
-      </w:r>
-      <w:r>
-        <w:rPr>
-          <w:rFonts w:ascii="Calibri" w:eastAsia="SimSun" w:hAnsi="Calibri" w:cs="Times New Roman"/>
-          <w:i/>
-        </w:rPr>
-        <w:t xml:space="preserve">(1) </w:t>
-      </w:r>
-      <w:r>
-        <w:rPr>
-          <w:rFonts w:ascii="Calibri" w:eastAsia="SimSun" w:hAnsi="Calibri" w:cs="Times New Roman"/>
-          <w:i/>
-        </w:rPr>
-        <w:t xml:space="preserve">In "Simple Distance" (page 4 line 38), </w:t>
-      </w:r>
-      <w:proofErr w:type="spellStart"/>
-      <w:r>
-        <w:rPr>
-          <w:rFonts w:ascii="Calibri" w:eastAsia="SimSun" w:hAnsi="Calibri" w:cs="Times New Roman"/>
-          <w:i/>
-        </w:rPr>
-        <w:t>t_i</w:t>
-      </w:r>
-      <w:proofErr w:type="spellEnd"/>
-      <w:r>
-        <w:rPr>
-          <w:rFonts w:ascii="Calibri" w:eastAsia="SimSun" w:hAnsi="Calibri" w:cs="Times New Roman"/>
-          <w:i/>
-        </w:rPr>
-        <w:t xml:space="preserve"> and </w:t>
-      </w:r>
-      <w:proofErr w:type="spellStart"/>
-      <w:r>
-        <w:rPr>
-          <w:rFonts w:ascii="Calibri" w:eastAsia="SimSun" w:hAnsi="Calibri" w:cs="Times New Roman"/>
-          <w:i/>
-        </w:rPr>
-        <w:t>t_j</w:t>
-      </w:r>
-      <w:proofErr w:type="spellEnd"/>
-      <w:r>
-        <w:rPr>
-          <w:rFonts w:ascii="Calibri" w:eastAsia="SimSun" w:hAnsi="Calibri" w:cs="Times New Roman"/>
-          <w:i/>
-        </w:rPr>
-        <w:t xml:space="preserve"> should be </w:t>
-      </w:r>
-      <w:proofErr w:type="spellStart"/>
-      <w:r>
-        <w:rPr>
-          <w:rFonts w:ascii="Calibri" w:eastAsia="SimSun" w:hAnsi="Calibri" w:cs="Times New Roman"/>
-          <w:i/>
-        </w:rPr>
-        <w:t>t_R</w:t>
-      </w:r>
-      <w:proofErr w:type="spellEnd"/>
-      <w:r>
-        <w:rPr>
-          <w:rFonts w:ascii="Calibri" w:eastAsia="SimSun" w:hAnsi="Calibri" w:cs="Times New Roman"/>
-          <w:i/>
-        </w:rPr>
-        <w:t xml:space="preserve"> and </w:t>
-      </w:r>
-      <w:proofErr w:type="spellStart"/>
-      <w:r>
-        <w:rPr>
-          <w:rFonts w:ascii="Calibri" w:eastAsia="SimSun" w:hAnsi="Calibri" w:cs="Times New Roman"/>
-          <w:i/>
-        </w:rPr>
-        <w:t>t_L</w:t>
-      </w:r>
-      <w:proofErr w:type="spellEnd"/>
-      <w:r>
-        <w:rPr>
-          <w:rFonts w:ascii="Calibri" w:eastAsia="SimSun" w:hAnsi="Calibri" w:cs="Times New Roman"/>
-          <w:i/>
-        </w:rPr>
-        <w:t>.</w:t>
-      </w:r>
-    </w:p>
-    <w:p>
-      <w:pPr>
-        <w:jc w:val="both"/>
-        <w:rPr>
-          <w:rFonts w:ascii="Calibri" w:eastAsia="SimSun" w:hAnsi="Calibri" w:cs="Times New Roman"/>
-          <w:i/>
-        </w:rPr>
-      </w:pPr>
-      <w:r>
-        <w:rPr>
-          <w:rFonts w:ascii="Calibri" w:eastAsia="SimSun" w:hAnsi="Calibri" w:cs="Times New Roman"/>
-          <w:i/>
-        </w:rPr>
-        <w:t xml:space="preserve">(2) </w:t>
-      </w:r>
-      <w:r>
-        <w:rPr>
-          <w:rFonts w:ascii="Calibri" w:eastAsia="SimSun" w:hAnsi="Calibri" w:cs="Times New Roman"/>
-          <w:i/>
-        </w:rPr>
-        <w:t>Page 5 line 20 should "rooted" be "unrooted"?</w:t>
-      </w:r>
-    </w:p>
-    <w:p>
-      <w:pPr>
-        <w:jc w:val="both"/>
-        <w:rPr>
-          <w:rFonts w:ascii="Calibri" w:eastAsia="SimSun" w:hAnsi="Calibri" w:cs="Times New Roman"/>
-          <w:i/>
-        </w:rPr>
-      </w:pPr>
-      <w:r>
-        <w:rPr>
-          <w:rFonts w:ascii="Calibri" w:eastAsia="SimSun" w:hAnsi="Calibri" w:cs="Times New Roman"/>
-          <w:i/>
-        </w:rPr>
-        <w:t xml:space="preserve">(3) </w:t>
-      </w:r>
-      <w:r>
-        <w:rPr>
-          <w:rFonts w:ascii="Calibri" w:eastAsia="SimSun" w:hAnsi="Calibri" w:cs="Times New Roman"/>
-          <w:i/>
-        </w:rPr>
-        <w:t>Page 10 line 18, taxa should be taxon</w:t>
-      </w:r>
-    </w:p>
-    <w:p>
-      <w:pPr>
-        <w:jc w:val="both"/>
-        <w:rPr>
-          <w:rFonts w:ascii="Calibri" w:eastAsia="SimSun" w:hAnsi="Calibri" w:cs="Times New Roman"/>
-          <w:i/>
-        </w:rPr>
-      </w:pPr>
-      <w:r>
-        <w:rPr>
-          <w:rFonts w:ascii="Calibri" w:eastAsia="SimSun" w:hAnsi="Calibri" w:cs="Times New Roman"/>
-          <w:i/>
-        </w:rPr>
-        <w:t xml:space="preserve">(4) </w:t>
-      </w:r>
-      <w:r>
-        <w:rPr>
-          <w:rFonts w:ascii="Calibri" w:eastAsia="SimSun" w:hAnsi="Calibri" w:cs="Times New Roman"/>
-          <w:i/>
-        </w:rPr>
-        <w:t xml:space="preserve">The axis label "number of runs" for Figures 12 and 13 might be </w:t>
-      </w:r>
-      <w:proofErr w:type="gramStart"/>
-      <w:r>
-        <w:rPr>
-          <w:rFonts w:ascii="Calibri" w:eastAsia="SimSun" w:hAnsi="Calibri" w:cs="Times New Roman"/>
-          <w:i/>
-        </w:rPr>
-        <w:t>more clear</w:t>
-      </w:r>
-      <w:proofErr w:type="gramEnd"/>
-      <w:r>
-        <w:rPr>
-          <w:rFonts w:ascii="Calibri" w:eastAsia="SimSun" w:hAnsi="Calibri" w:cs="Times New Roman"/>
-          <w:i/>
-        </w:rPr>
-        <w:t xml:space="preserve"> as something like "replicate" or "simulation number."</w:t>
-      </w:r>
-    </w:p>
-    <w:p>
-      <w:pPr>
-        <w:spacing w:line="360" w:lineRule="auto"/>
-        <w:ind w:left="120" w:hangingChars="50" w:hanging="120"/>
-        <w:jc w:val="both"/>
-        <w:rPr>
-          <w:rFonts w:ascii="Times New Roman" w:eastAsia="SimSun" w:hAnsi="Times New Roman" w:cs="Times New Roman"/>
-          <w:b/>
-          <w:color w:val="E36C0A"/>
-          <w:u w:val="single"/>
-        </w:rPr>
-      </w:pPr>
-      <w:r>
-        <w:rPr>
-          <w:rFonts w:ascii="Times New Roman" w:eastAsia="SimSun" w:hAnsi="Times New Roman" w:cs="Times New Roman"/>
-          <w:b/>
-          <w:color w:val="E36C0A"/>
-          <w:u w:val="single"/>
-        </w:rPr>
-        <w:t>Author’s Response:</w:t>
-      </w:r>
-    </w:p>
-    <w:p>
-      <w:pPr>
-        <w:spacing w:line="360" w:lineRule="auto"/>
-        <w:rPr>
-          <w:rFonts w:ascii="Times New Roman" w:eastAsia="SimSun" w:hAnsi="Times New Roman" w:cs="Times New Roman"/>
-        </w:rPr>
-      </w:pPr>
-      <w:r>
-        <w:rPr>
-          <w:rFonts w:ascii="Times New Roman" w:eastAsia="SimSun" w:hAnsi="Times New Roman" w:cs="Times New Roman"/>
-        </w:rPr>
+        <w:spacing w:line="360" w:lineRule="auto"/>
+        <w:rPr>
+          <w:rFonts w:ascii="Times New Roman" w:eastAsia="SimSun" w:hAnsi="Times New Roman" w:cs="Times New Roman" w:hint="eastAsia"/>
+        </w:rPr>
+      </w:pPr>
+      <w:r>
+        <w:rPr>
+          <w:rFonts w:ascii="Times New Roman" w:eastAsia="SimSun" w:hAnsi="Times New Roman" w:cs="Times New Roman"/>
+        </w:rPr>
+        <w:lastRenderedPageBreak/>
         <w:t xml:space="preserve">Thanks for your </w:t>
       </w:r>
       <w:r>
         <w:rPr>
           <w:rFonts w:ascii="Times New Roman" w:eastAsia="SimSun" w:hAnsi="Times New Roman" w:cs="Times New Roman" w:hint="eastAsia"/>
         </w:rPr>
-        <w:t>correction.</w:t>
-      </w:r>
-    </w:p>
-    <w:p>
-      <w:pPr>
-        <w:spacing w:line="360" w:lineRule="auto"/>
-        <w:rPr>
-          <w:rFonts w:ascii="Times New Roman" w:eastAsia="SimSun" w:hAnsi="Times New Roman" w:cs="Times New Roman"/>
-          <w:color w:val="000000"/>
-          <w:szCs w:val="28"/>
-        </w:rPr>
-      </w:pPr>
-      <w:r>
-        <w:rPr>
-          <w:rFonts w:ascii="Times New Roman" w:eastAsia="SimSun" w:hAnsi="Times New Roman" w:cs="Times New Roman" w:hint="eastAsia"/>
-        </w:rPr>
-        <w:t xml:space="preserve">In the </w:t>
-      </w:r>
-      <w:r>
-        <w:rPr>
-          <w:rFonts w:ascii="Times New Roman" w:eastAsia="SimSun" w:hAnsi="Times New Roman" w:cs="Times New Roman"/>
-          <w:color w:val="000000"/>
-          <w:szCs w:val="28"/>
-        </w:rPr>
-        <w:t>revised</w:t>
-      </w:r>
-      <w:bookmarkStart w:id="4" w:name="OLE_LINK19"/>
-      <w:r>
-        <w:rPr>
-          <w:rFonts w:ascii="Times New Roman" w:eastAsia="SimSun" w:hAnsi="Times New Roman" w:cs="Times New Roman" w:hint="eastAsia"/>
-          <w:color w:val="000000"/>
-          <w:szCs w:val="28"/>
-        </w:rPr>
-        <w:t xml:space="preserve"> </w:t>
-      </w:r>
-      <w:r>
-        <w:rPr>
-          <w:rFonts w:ascii="Times New Roman" w:eastAsia="SimSun" w:hAnsi="Times New Roman" w:cs="Times New Roman"/>
-          <w:color w:val="000000"/>
-          <w:szCs w:val="28"/>
-        </w:rPr>
-        <w:t>manuscript</w:t>
-      </w:r>
-      <w:r>
-        <w:rPr>
-          <w:rFonts w:ascii="Times New Roman" w:eastAsia="SimSun" w:hAnsi="Times New Roman" w:cs="Times New Roman" w:hint="eastAsia"/>
-          <w:color w:val="000000"/>
-          <w:szCs w:val="28"/>
-        </w:rPr>
-        <w:t>,</w:t>
-      </w:r>
-      <w:bookmarkEnd w:id="4"/>
-      <w:r>
-        <w:rPr>
-          <w:rFonts w:ascii="Times New Roman" w:eastAsia="SimSun" w:hAnsi="Times New Roman" w:cs="Times New Roman" w:hint="eastAsia"/>
-          <w:color w:val="000000"/>
-          <w:szCs w:val="28"/>
-        </w:rPr>
-        <w:t xml:space="preserve"> we have corrected the mistake</w:t>
-      </w:r>
-      <w:r>
-        <w:rPr>
-          <w:rFonts w:ascii="Times New Roman" w:eastAsia="SimSun" w:hAnsi="Times New Roman" w:cs="Times New Roman"/>
-          <w:color w:val="000000"/>
-          <w:szCs w:val="28"/>
-        </w:rPr>
-        <w:t>s that has been found</w:t>
-      </w:r>
-      <w:r>
-        <w:rPr>
-          <w:rFonts w:ascii="Times New Roman" w:eastAsia="SimSun" w:hAnsi="Times New Roman" w:cs="Times New Roman" w:hint="eastAsia"/>
-          <w:color w:val="000000"/>
-          <w:szCs w:val="28"/>
-        </w:rPr>
-        <w:t xml:space="preserve">. The details are </w:t>
-      </w:r>
-      <w:bookmarkStart w:id="5" w:name="OLE_LINK41"/>
-      <w:bookmarkStart w:id="6" w:name="OLE_LINK42"/>
-      <w:r>
-        <w:rPr>
-          <w:rFonts w:ascii="Times New Roman" w:eastAsia="SimSun" w:hAnsi="Times New Roman" w:cs="Times New Roman" w:hint="eastAsia"/>
-          <w:color w:val="000000"/>
-          <w:szCs w:val="28"/>
-        </w:rPr>
-        <w:t>follow</w:t>
-      </w:r>
-      <w:bookmarkEnd w:id="5"/>
-      <w:bookmarkEnd w:id="6"/>
-      <w:r>
-        <w:rPr>
-          <w:rFonts w:ascii="Times New Roman" w:eastAsia="SimSun" w:hAnsi="Times New Roman" w:cs="Times New Roman"/>
-          <w:color w:val="000000"/>
-          <w:szCs w:val="28"/>
-        </w:rPr>
-        <w:t>s</w:t>
-      </w:r>
-      <w:r>
-        <w:rPr>
-          <w:rFonts w:ascii="Times New Roman" w:eastAsia="SimSun" w:hAnsi="Times New Roman" w:cs="Times New Roman" w:hint="eastAsia"/>
-          <w:color w:val="000000"/>
-          <w:szCs w:val="28"/>
-        </w:rPr>
-        <w:t>:</w:t>
-      </w:r>
-    </w:p>
-    <w:p>
-      <w:pPr>
-        <w:rPr>
-          <w:rFonts w:ascii="Calibri" w:eastAsia="SimSun" w:hAnsi="Calibri" w:cs="Times New Roman"/>
-          <w:i/>
-        </w:rPr>
-      </w:pPr>
-    </w:p>
-    <w:p>
-      <w:pPr>
-        <w:rPr>
-          <w:rFonts w:ascii="Calibri" w:eastAsia="SimSun" w:hAnsi="Calibri" w:cs="Times New Roman"/>
-          <w:i/>
-        </w:rPr>
-      </w:pPr>
-    </w:p>
-    <w:p>
-      <w:pPr>
+        <w:t>comment.</w:t>
+      </w:r>
+    </w:p>
+    <w:p>
+      <w:pPr>
+        <w:spacing w:line="360" w:lineRule="auto"/>
+        <w:rPr>
+          <w:rFonts w:ascii="Times New Roman" w:eastAsia="SimSun" w:hAnsi="Times New Roman" w:cs="Times New Roman"/>
+        </w:rPr>
+      </w:pPr>
+      <w:r>
+        <w:rPr>
+          <w:rFonts w:ascii="Times New Roman" w:eastAsia="SimSun" w:hAnsi="Times New Roman" w:cs="Times New Roman"/>
+        </w:rPr>
+        <w:t>In the revised manuscript, we have added a brief introduction of the ratite data set before describing the analysing process.</w:t>
+      </w:r>
+    </w:p>
+    <w:p>
+      <w:pPr>
+        <w:rPr>
+          <w:rFonts w:ascii="Calibri" w:eastAsia="SimSun" w:hAnsi="Calibri" w:cs="Times New Roman"/>
+          <w:i/>
+        </w:rPr>
+      </w:pPr>
+    </w:p>
+    <w:p>
+      <w:pPr>
+        <w:spacing w:line="360" w:lineRule="auto"/>
         <w:jc w:val="both"/>
         <w:rPr>
           <w:rFonts w:ascii="Calibri" w:eastAsia="SimSun" w:hAnsi="Calibri" w:cs="Times New Roman"/>
@@ -3094,82 +5250,6 @@
           <w:i/>
         </w:rPr>
         <w:t>9</w:t>
-      </w:r>
-      <w:r>
-        <w:rPr>
-          <w:rFonts w:ascii="Calibri" w:eastAsia="SimSun" w:hAnsi="Calibri" w:cs="Times New Roman"/>
-          <w:i/>
-        </w:rPr>
-        <w:t xml:space="preserve">. Page 10 line 15 states "After </w:t>
-      </w:r>
-      <w:proofErr w:type="spellStart"/>
-      <w:r>
-        <w:rPr>
-          <w:rFonts w:ascii="Calibri" w:eastAsia="SimSun" w:hAnsi="Calibri" w:cs="Times New Roman"/>
-          <w:i/>
-        </w:rPr>
-        <w:t>analyzing</w:t>
-      </w:r>
-      <w:proofErr w:type="spellEnd"/>
-      <w:r>
-        <w:rPr>
-          <w:rFonts w:ascii="Calibri" w:eastAsia="SimSun" w:hAnsi="Calibri" w:cs="Times New Roman"/>
-          <w:i/>
-        </w:rPr>
-        <w:t xml:space="preserve"> the ratite dataset," but this dataset has not been previously mentioned.</w:t>
-      </w:r>
-    </w:p>
-    <w:p>
-      <w:pPr>
-        <w:spacing w:line="360" w:lineRule="auto"/>
-        <w:ind w:left="120" w:hangingChars="50" w:hanging="120"/>
-        <w:jc w:val="both"/>
-        <w:rPr>
-          <w:rFonts w:ascii="Times New Roman" w:eastAsia="SimSun" w:hAnsi="Times New Roman" w:cs="Times New Roman"/>
-          <w:b/>
-          <w:color w:val="E36C0A"/>
-          <w:u w:val="single"/>
-        </w:rPr>
-      </w:pPr>
-      <w:r>
-        <w:rPr>
-          <w:rFonts w:ascii="Times New Roman" w:eastAsia="SimSun" w:hAnsi="Times New Roman" w:cs="Times New Roman"/>
-          <w:b/>
-          <w:color w:val="E36C0A"/>
-          <w:u w:val="single"/>
-        </w:rPr>
-        <w:t>Author’s Response:</w:t>
-      </w:r>
-    </w:p>
-    <w:p>
-      <w:pPr>
-        <w:rPr>
-          <w:rFonts w:ascii="Calibri" w:eastAsia="SimSun" w:hAnsi="Calibri" w:cs="Times New Roman"/>
-          <w:i/>
-        </w:rPr>
-      </w:pPr>
-    </w:p>
-    <w:p>
-      <w:pPr>
-        <w:jc w:val="both"/>
-        <w:rPr>
-          <w:rFonts w:ascii="Calibri" w:eastAsia="SimSun" w:hAnsi="Calibri" w:cs="Times New Roman"/>
-          <w:i/>
-        </w:rPr>
-      </w:pPr>
-      <w:r>
-        <w:rPr>
-          <w:rFonts w:ascii="Calibri" w:eastAsia="SimSun" w:hAnsi="Calibri" w:cs="Times New Roman"/>
-          <w:i/>
-        </w:rPr>
-        <w:t>1</w:t>
-      </w:r>
-      <w:r>
-        <w:rPr>
-          <w:rFonts w:ascii="Calibri" w:eastAsia="SimSun" w:hAnsi="Calibri" w:cs="Times New Roman"/>
-          <w:i/>
-        </w:rPr>
-        <w:t>0</w:t>
       </w:r>
       <w:r>
         <w:rPr>
@@ -3397,7 +5477,7 @@
   <w:docDefaults>
     <w:rPrDefault>
       <w:rPr>
-        <w:rFonts w:asciiTheme="minorHAnsi" w:eastAsiaTheme="minorHAnsi" w:hAnsiTheme="minorHAnsi" w:cstheme="minorBidi"/>
+        <w:rFonts w:asciiTheme="minorHAnsi" w:eastAsiaTheme="minorEastAsia" w:hAnsiTheme="minorHAnsi" w:cstheme="minorBidi"/>
         <w:sz w:val="24"/>
         <w:szCs w:val="24"/>
         <w:lang w:val="en-GB" w:eastAsia="en-US" w:bidi="ar-SA"/>

</xml_diff>